<commit_message>
update emergency task handling
complete handling method
</commit_message>
<xml_diff>
--- a/Doc/GAMSDemo例程/GAMSHelper使用说明.docx
+++ b/Doc/GAMSDemo例程/GAMSHelper使用说明.docx
@@ -1,6 +1,6 @@
 
 <file path=word/document.xml><?xml version="1.0" encoding="utf-8"?>
-<w:document xmlns:wpc="http://schemas.microsoft.com/office/word/2010/wordprocessingCanvas" xmlns:cx="http://schemas.microsoft.com/office/drawing/2014/chartex" xmlns:mc="http://schemas.openxmlformats.org/markup-compatibility/2006" xmlns:o="urn:schemas-microsoft-com:office:office" xmlns:r="http://schemas.openxmlformats.org/officeDocument/2006/relationships" xmlns:m="http://schemas.openxmlformats.org/officeDocument/2006/math" xmlns:v="urn:schemas-microsoft-com:vml" xmlns:wp14="http://schemas.microsoft.com/office/word/2010/wordprocessingDrawing" xmlns:wp="http://schemas.openxmlformats.org/drawingml/2006/wordprocessingDrawing" xmlns:w10="urn:schemas-microsoft-com:office:word" xmlns:w="http://schemas.openxmlformats.org/wordprocessingml/2006/main" xmlns:w14="http://schemas.microsoft.com/office/word/2010/wordml" xmlns:w15="http://schemas.microsoft.com/office/word/2012/wordml" xmlns:w16se="http://schemas.microsoft.com/office/word/2015/wordml/symex" xmlns:wpg="http://schemas.microsoft.com/office/word/2010/wordprocessingGroup" xmlns:wpi="http://schemas.microsoft.com/office/word/2010/wordprocessingInk" xmlns:wne="http://schemas.microsoft.com/office/word/2006/wordml" xmlns:wps="http://schemas.microsoft.com/office/word/2010/wordprocessingShape" mc:Ignorable="w14 w15 w16se wp14">
+<w:document xmlns:wpc="http://schemas.microsoft.com/office/word/2010/wordprocessingCanvas" xmlns:cx="http://schemas.microsoft.com/office/drawing/2014/chartex" xmlns:cx1="http://schemas.microsoft.com/office/drawing/2015/9/8/chartex" xmlns:mc="http://schemas.openxmlformats.org/markup-compatibility/2006" xmlns:o="urn:schemas-microsoft-com:office:office" xmlns:r="http://schemas.openxmlformats.org/officeDocument/2006/relationships" xmlns:m="http://schemas.openxmlformats.org/officeDocument/2006/math" xmlns:v="urn:schemas-microsoft-com:vml" xmlns:wp14="http://schemas.microsoft.com/office/word/2010/wordprocessingDrawing" xmlns:wp="http://schemas.openxmlformats.org/drawingml/2006/wordprocessingDrawing" xmlns:w10="urn:schemas-microsoft-com:office:word" xmlns:w="http://schemas.openxmlformats.org/wordprocessingml/2006/main" xmlns:w14="http://schemas.microsoft.com/office/word/2010/wordml" xmlns:w15="http://schemas.microsoft.com/office/word/2012/wordml" xmlns:w16se="http://schemas.microsoft.com/office/word/2015/wordml/symex" xmlns:wpg="http://schemas.microsoft.com/office/word/2010/wordprocessingGroup" xmlns:wpi="http://schemas.microsoft.com/office/word/2010/wordprocessingInk" xmlns:wne="http://schemas.microsoft.com/office/word/2006/wordml" xmlns:wps="http://schemas.microsoft.com/office/word/2010/wordprocessingShape" mc:Ignorable="w14 w15 w16se wp14">
   <w:body>
     <w:p>
       <w:pPr>
@@ -31,13 +31,7 @@
         <w:rPr>
           <w:rFonts w:hint="eastAsia"/>
         </w:rPr>
-        <w:t>软件</w:t>
-      </w:r>
-      <w:r>
-        <w:rPr>
-          <w:rFonts w:hint="eastAsia"/>
-        </w:rPr>
-        <w:t>运行</w:t>
+        <w:t>软件运行</w:t>
       </w:r>
       <w:r>
         <w:t>环境</w:t>
@@ -82,9 +76,6 @@
           <w:numId w:val="6"/>
         </w:numPr>
         <w:ind w:firstLineChars="0"/>
-        <w:rPr>
-          <w:rFonts w:hint="eastAsia"/>
-        </w:rPr>
       </w:pPr>
       <w:r>
         <w:rPr>
@@ -444,9 +435,6 @@
     <w:p>
       <w:pPr>
         <w:pStyle w:val="3"/>
-        <w:rPr>
-          <w:rFonts w:hint="eastAsia"/>
-        </w:rPr>
       </w:pPr>
       <w:r>
         <w:rPr>
@@ -474,9 +462,6 @@
     <w:p>
       <w:pPr>
         <w:ind w:firstLine="480"/>
-        <w:rPr>
-          <w:rFonts w:hint="eastAsia"/>
-        </w:rPr>
       </w:pPr>
       <w:r>
         <w:rPr>
@@ -526,9 +511,6 @@
     <w:p>
       <w:pPr>
         <w:ind w:firstLine="480"/>
-        <w:rPr>
-          <w:rFonts w:hint="eastAsia"/>
-        </w:rPr>
       </w:pPr>
       <w:r>
         <w:rPr>
@@ -661,320 +643,72 @@
     </w:p>
     <w:p>
       <w:pPr>
-        <w:ind w:firstLine="480"/>
-      </w:pPr>
-      <w:r>
-        <w:rPr>
-          <w:rFonts w:hint="eastAsia"/>
-        </w:rPr>
-        <w:t>使用</w:t>
-      </w:r>
-      <w:r>
-        <w:t>java</w:t>
-      </w:r>
-      <w:r>
-        <w:t>调用</w:t>
-      </w:r>
-      <w:r>
-        <w:t>GAMSDemo.exe</w:t>
-      </w:r>
-      <w:r>
-        <w:rPr>
-          <w:rFonts w:hint="eastAsia"/>
-        </w:rPr>
-        <w:t>，</w:t>
-      </w:r>
-      <w:r>
-        <w:t>并传递</w:t>
-      </w:r>
-      <w:r>
-        <w:rPr>
-          <w:rFonts w:hint="eastAsia"/>
-        </w:rPr>
-        <w:t>八个</w:t>
-      </w:r>
-      <w:r>
-        <w:t>参数</w:t>
-      </w:r>
-      <w:r>
-        <w:rPr>
-          <w:rFonts w:hint="eastAsia"/>
-        </w:rPr>
-        <w:t>（数据库</w:t>
-      </w:r>
-      <w:r>
-        <w:t>地址、库、</w:t>
-      </w:r>
-      <w:r>
-        <w:rPr>
-          <w:rFonts w:hint="eastAsia"/>
-        </w:rPr>
-        <w:t>用户名</w:t>
-      </w:r>
-      <w:r>
-        <w:t>、密码</w:t>
-      </w:r>
-      <w:r>
-        <w:rPr>
-          <w:rFonts w:hint="eastAsia"/>
-        </w:rPr>
-        <w:t>、</w:t>
-      </w:r>
-      <w:r>
-        <w:rPr>
-          <w:rFonts w:hint="eastAsia"/>
-        </w:rPr>
-        <w:t>SQL</w:t>
-      </w:r>
-      <w:r>
-        <w:t>查询指令四个</w:t>
-      </w:r>
-      <w:r>
-        <w:rPr>
-          <w:rFonts w:hint="eastAsia"/>
-        </w:rPr>
-        <w:t>）</w:t>
-      </w:r>
-      <w:r>
-        <w:t>，等待程序执行完毕。</w:t>
-      </w:r>
-    </w:p>
-    <w:p>
-      <w:pPr>
         <w:ind w:firstLine="482"/>
-      </w:pPr>
-      <w:r>
-        <w:rPr>
-          <w:rFonts w:hint="eastAsia"/>
+        <w:rPr>
           <w:b/>
           <w:color w:val="FF0000"/>
         </w:rPr>
-        <w:t>SQL</w:t>
-      </w:r>
+      </w:pPr>
       <w:r>
         <w:rPr>
           <w:rFonts w:hint="eastAsia"/>
           <w:b/>
           <w:color w:val="FF0000"/>
         </w:rPr>
-        <w:t>查询</w:t>
-      </w:r>
-      <w:r>
-        <w:rPr>
+        <w:t>GAMSHelper</w:t>
+      </w:r>
+      <w:r>
+        <w:rPr>
+          <w:rFonts w:hint="eastAsia"/>
           <w:b/>
           <w:color w:val="FF0000"/>
         </w:rPr>
-        <w:t>指令必须加</w:t>
-      </w:r>
-      <w:r>
-        <w:rPr>
-          <w:rFonts w:hint="eastAsia"/>
+        <w:t>根据</w:t>
+      </w:r>
+      <w:r>
+        <w:rPr>
           <w:b/>
           <w:color w:val="FF0000"/>
         </w:rPr>
-        <w:t>双引号</w:t>
-      </w:r>
-      <w:r>
-        <w:t>，</w:t>
-      </w:r>
-      <w:r>
-        <w:rPr>
-          <w:rFonts w:hint="eastAsia"/>
-        </w:rPr>
-        <w:t>具体</w:t>
-      </w:r>
-      <w:r>
-        <w:t>使用参考</w:t>
-      </w:r>
-      <w:r>
-        <w:t>myclass.java</w:t>
-      </w:r>
-    </w:p>
-    <w:p>
-      <w:pPr>
-        <w:ind w:firstLine="480"/>
-      </w:pPr>
-      <w:r>
-        <w:t>SQL</w:t>
-      </w:r>
-      <w:r>
-        <w:rPr>
-          <w:rFonts w:hint="eastAsia"/>
-        </w:rPr>
-        <w:t>查询</w:t>
-      </w:r>
-      <w:r>
-        <w:t>的结果需要与</w:t>
-      </w:r>
-      <w:r>
-        <w:rPr>
-          <w:rFonts w:hint="eastAsia"/>
-        </w:rPr>
-        <w:t>之前</w:t>
-      </w:r>
-      <w:r>
-        <w:t>约定好的数据库规范</w:t>
-      </w:r>
-      <w:r>
-        <w:rPr>
-          <w:rFonts w:hint="eastAsia"/>
-        </w:rPr>
-        <w:t>一致</w:t>
-      </w:r>
-      <w:r>
-        <w:t>，</w:t>
-      </w:r>
-      <w:r>
-        <w:rPr>
-          <w:rFonts w:hint="eastAsia"/>
-        </w:rPr>
-        <w:t>否则</w:t>
-      </w:r>
-      <w:r>
-        <w:t>数据将读取错误。</w:t>
-      </w:r>
-    </w:p>
-    <w:p>
-      <w:pPr>
-        <w:ind w:firstLine="482"/>
-        <w:rPr>
+        <w:t>传入参数的不同</w:t>
+      </w:r>
+      <w:r>
+        <w:rPr>
+          <w:rFonts w:hint="eastAsia"/>
           <w:b/>
           <w:color w:val="FF0000"/>
         </w:rPr>
-      </w:pPr>
-      <w:r>
-        <w:rPr>
-          <w:rFonts w:hint="eastAsia"/>
+        <w:t>，</w:t>
+      </w:r>
+      <w:r>
+        <w:rPr>
           <w:b/>
           <w:color w:val="FF0000"/>
         </w:rPr>
-        <w:t>四个</w:t>
-      </w:r>
-      <w:r>
+        <w:t>运行任务调度和插入紧急任务</w:t>
+      </w:r>
+    </w:p>
+    <w:p>
+      <w:pPr>
+        <w:ind w:firstLine="482"/>
         <w:rPr>
           <w:rFonts w:hint="eastAsia"/>
           <w:b/>
           <w:color w:val="FF0000"/>
         </w:rPr>
-        <w:t>SQL</w:t>
-      </w:r>
+      </w:pPr>
       <w:r>
         <w:rPr>
           <w:rFonts w:hint="eastAsia"/>
           <w:b/>
+          <w:noProof/>
           <w:color w:val="FF0000"/>
         </w:rPr>
-        <w:t>查询指令顺序</w:t>
-      </w:r>
-      <w:r>
-        <w:rPr>
-          <w:b/>
-          <w:color w:val="FF0000"/>
-        </w:rPr>
-        <w:t>如下，需查到表中需要的数据</w:t>
-      </w:r>
-      <w:r>
-        <w:rPr>
-          <w:rFonts w:hint="eastAsia"/>
-          <w:b/>
-          <w:color w:val="FF0000"/>
-        </w:rPr>
-        <w:t>（列名</w:t>
-      </w:r>
-      <w:r>
-        <w:rPr>
-          <w:b/>
-          <w:color w:val="FF0000"/>
-        </w:rPr>
-        <w:t>一致</w:t>
-      </w:r>
-      <w:r>
-        <w:rPr>
-          <w:rFonts w:hint="eastAsia"/>
-          <w:b/>
-          <w:color w:val="FF0000"/>
-        </w:rPr>
-        <w:t>，</w:t>
-      </w:r>
-      <w:r>
-        <w:rPr>
-          <w:b/>
-          <w:color w:val="FF0000"/>
-        </w:rPr>
-        <w:t>我们的程序是根据列名来查找数据</w:t>
-      </w:r>
-      <w:r>
-        <w:rPr>
-          <w:b/>
-          <w:color w:val="FF0000"/>
-        </w:rPr>
-        <w:t>，</w:t>
-      </w:r>
-      <w:r>
-        <w:rPr>
-          <w:rFonts w:hint="eastAsia"/>
-          <w:b/>
-          <w:color w:val="FF0000"/>
-        </w:rPr>
-        <w:t>ID</w:t>
-      </w:r>
-      <w:r>
-        <w:rPr>
-          <w:rFonts w:hint="eastAsia"/>
-          <w:b/>
-          <w:color w:val="FF0000"/>
-        </w:rPr>
-        <w:t>号</w:t>
-      </w:r>
-      <w:r>
-        <w:rPr>
-          <w:b/>
-          <w:color w:val="FF0000"/>
-        </w:rPr>
-        <w:t>可以不需要</w:t>
-      </w:r>
-      <w:r>
-        <w:rPr>
-          <w:rFonts w:hint="eastAsia"/>
-          <w:b/>
-          <w:color w:val="FF0000"/>
-        </w:rPr>
-        <w:t>查询</w:t>
-      </w:r>
-      <w:r>
-        <w:rPr>
-          <w:b/>
-          <w:color w:val="FF0000"/>
-        </w:rPr>
-        <w:t>，不严格要求</w:t>
-      </w:r>
-      <w:r>
-        <w:rPr>
-          <w:rFonts w:hint="eastAsia"/>
-          <w:b/>
-          <w:color w:val="FF0000"/>
-        </w:rPr>
-        <w:t>）</w:t>
-      </w:r>
-    </w:p>
-    <w:p>
-      <w:pPr>
-        <w:ind w:firstLine="480"/>
-        <w:rPr>
-          <w:rFonts w:hint="eastAsia"/>
-          <w:b/>
-          <w:color w:val="FF0000"/>
-        </w:rPr>
-      </w:pPr>
-      <w:r>
-        <w:rPr>
-          <w:noProof/>
-        </w:rPr>
         <w:drawing>
-          <wp:inline distT="0" distB="0" distL="0" distR="0" wp14:anchorId="4A9CEC37" wp14:editId="18D67622">
-            <wp:extent cx="5274310" cy="699770"/>
-            <wp:effectExtent l="0" t="0" r="2540" b="5080"/>
-            <wp:docPr id="7" name="图片 7"/>
+          <wp:inline distT="0" distB="0" distL="0" distR="0">
+            <wp:extent cx="5274310" cy="4688840"/>
+            <wp:effectExtent l="0" t="0" r="2540" b="0"/>
+            <wp:docPr id="9" name="图片 9"/>
             <wp:cNvGraphicFramePr>
               <a:graphicFrameLocks xmlns:a="http://schemas.openxmlformats.org/drawingml/2006/main" noChangeAspect="1"/>
             </wp:cNvGraphicFramePr>
@@ -982,11 +716,17 @@
               <a:graphicData uri="http://schemas.openxmlformats.org/drawingml/2006/picture">
                 <pic:pic xmlns:pic="http://schemas.openxmlformats.org/drawingml/2006/picture">
                   <pic:nvPicPr>
-                    <pic:cNvPr id="1" name=""/>
+                    <pic:cNvPr id="9" name="GAMSDemo参数介绍.png"/>
                     <pic:cNvPicPr/>
                   </pic:nvPicPr>
                   <pic:blipFill>
-                    <a:blip r:embed="rId9"/>
+                    <a:blip r:embed="rId9" cstate="print">
+                      <a:extLst>
+                        <a:ext uri="{28A0092B-C50C-407E-A947-70E740481C1C}">
+                          <a14:useLocalDpi xmlns:a14="http://schemas.microsoft.com/office/drawing/2010/main" val="0"/>
+                        </a:ext>
+                      </a:extLst>
+                    </a:blip>
                     <a:stretch>
                       <a:fillRect/>
                     </a:stretch>
@@ -994,7 +734,7 @@
                   <pic:spPr>
                     <a:xfrm>
                       <a:off x="0" y="0"/>
-                      <a:ext cx="5274310" cy="699770"/>
+                      <a:ext cx="5274310" cy="4688840"/>
                     </a:xfrm>
                     <a:prstGeom prst="rect">
                       <a:avLst/>
@@ -1009,31 +749,339 @@
     </w:p>
     <w:p>
       <w:pPr>
-        <w:pStyle w:val="a3"/>
-        <w:numPr>
-          <w:ilvl w:val="0"/>
-          <w:numId w:val="7"/>
-        </w:numPr>
-        <w:ind w:firstLineChars="0"/>
-      </w:pPr>
-      <w:r>
-        <w:t>IMS_PATROL_PERSON_ON_DUTY</w:t>
-      </w:r>
-    </w:p>
-    <w:p>
-      <w:pPr>
-        <w:pStyle w:val="a3"/>
-        <w:ind w:left="900" w:firstLineChars="0" w:firstLine="0"/>
+        <w:ind w:firstLine="480"/>
+        <w:rPr>
+          <w:rFonts w:hint="eastAsia"/>
+        </w:rPr>
+      </w:pPr>
+      <w:r>
+        <w:rPr>
+          <w:rFonts w:hint="eastAsia"/>
+        </w:rPr>
+        <w:t>1</w:t>
+      </w:r>
+      <w:r>
+        <w:rPr>
+          <w:rFonts w:hint="eastAsia"/>
+        </w:rPr>
+        <w:t>、任务调度</w:t>
+      </w:r>
+    </w:p>
+    <w:p>
+      <w:pPr>
+        <w:ind w:firstLine="480"/>
+      </w:pPr>
+      <w:r>
+        <w:rPr>
+          <w:rFonts w:hint="eastAsia"/>
+        </w:rPr>
+        <w:t>使用</w:t>
+      </w:r>
+      <w:r>
+        <w:t>java</w:t>
+      </w:r>
+      <w:r>
+        <w:t>调用</w:t>
+      </w:r>
+      <w:r>
+        <w:t>GAMSDemo.exe</w:t>
+      </w:r>
+      <w:r>
+        <w:rPr>
+          <w:rFonts w:hint="eastAsia"/>
+        </w:rPr>
+        <w:t>，</w:t>
+      </w:r>
+      <w:r>
+        <w:t>并传递</w:t>
+      </w:r>
+      <w:r>
+        <w:rPr>
+          <w:rFonts w:hint="eastAsia"/>
+        </w:rPr>
+        <w:t>八个</w:t>
+      </w:r>
+      <w:r>
+        <w:t>参数</w:t>
+      </w:r>
+      <w:r>
+        <w:rPr>
+          <w:rFonts w:hint="eastAsia"/>
+        </w:rPr>
+        <w:t>（数据库</w:t>
+      </w:r>
+      <w:r>
+        <w:t>地址、库、</w:t>
+      </w:r>
+      <w:r>
+        <w:rPr>
+          <w:rFonts w:hint="eastAsia"/>
+        </w:rPr>
+        <w:t>用户名</w:t>
+      </w:r>
+      <w:r>
+        <w:t>、密码</w:t>
+      </w:r>
+      <w:r>
+        <w:rPr>
+          <w:rFonts w:hint="eastAsia"/>
+        </w:rPr>
+        <w:t>、</w:t>
+      </w:r>
+      <w:r>
+        <w:rPr>
+          <w:rFonts w:hint="eastAsia"/>
+        </w:rPr>
+        <w:t>SQL</w:t>
+      </w:r>
+      <w:r>
+        <w:t>查询指令四个</w:t>
+      </w:r>
+      <w:r>
+        <w:rPr>
+          <w:rFonts w:hint="eastAsia"/>
+        </w:rPr>
+        <w:t>）</w:t>
+      </w:r>
+      <w:r>
+        <w:t>，等待程序执行完毕。</w:t>
+      </w:r>
+    </w:p>
+    <w:p>
+      <w:pPr>
+        <w:ind w:firstLine="482"/>
+      </w:pPr>
+      <w:r>
+        <w:rPr>
+          <w:rFonts w:hint="eastAsia"/>
+          <w:b/>
+          <w:color w:val="FF0000"/>
+        </w:rPr>
+        <w:t>SQL</w:t>
+      </w:r>
+      <w:r>
+        <w:rPr>
+          <w:rFonts w:hint="eastAsia"/>
+          <w:b/>
+          <w:color w:val="FF0000"/>
+        </w:rPr>
+        <w:t>查询</w:t>
+      </w:r>
+      <w:r>
+        <w:rPr>
+          <w:b/>
+          <w:color w:val="FF0000"/>
+        </w:rPr>
+        <w:t>指令必须加</w:t>
+      </w:r>
+      <w:r>
+        <w:rPr>
+          <w:rFonts w:hint="eastAsia"/>
+          <w:b/>
+          <w:color w:val="FF0000"/>
+        </w:rPr>
+        <w:t>双引号</w:t>
+      </w:r>
+      <w:r>
+        <w:t>，</w:t>
+      </w:r>
+      <w:r>
+        <w:rPr>
+          <w:rFonts w:hint="eastAsia"/>
+        </w:rPr>
+        <w:t>具体</w:t>
+      </w:r>
+      <w:r>
+        <w:t>使用参考</w:t>
+      </w:r>
+      <w:r>
+        <w:t>myclass.java</w:t>
+      </w:r>
+    </w:p>
+    <w:p>
+      <w:pPr>
+        <w:ind w:firstLine="480"/>
+      </w:pPr>
+      <w:r>
+        <w:t>SQL</w:t>
+      </w:r>
+      <w:r>
+        <w:rPr>
+          <w:rFonts w:hint="eastAsia"/>
+        </w:rPr>
+        <w:t>查询</w:t>
+      </w:r>
+      <w:r>
+        <w:t>的结果需要与</w:t>
+      </w:r>
+      <w:r>
+        <w:rPr>
+          <w:rFonts w:hint="eastAsia"/>
+        </w:rPr>
+        <w:t>之前</w:t>
+      </w:r>
+      <w:r>
+        <w:t>约定好的数据库规范</w:t>
+      </w:r>
+      <w:r>
+        <w:rPr>
+          <w:rFonts w:hint="eastAsia"/>
+        </w:rPr>
+        <w:t>一致</w:t>
+      </w:r>
+      <w:r>
+        <w:t>，</w:t>
+      </w:r>
+      <w:r>
+        <w:rPr>
+          <w:rFonts w:hint="eastAsia"/>
+        </w:rPr>
+        <w:t>否则</w:t>
+      </w:r>
+      <w:r>
+        <w:t>数据将读取错误。</w:t>
+      </w:r>
+    </w:p>
+    <w:p>
+      <w:pPr>
+        <w:ind w:firstLine="482"/>
+        <w:rPr>
+          <w:b/>
+          <w:color w:val="FF0000"/>
+        </w:rPr>
+      </w:pPr>
+      <w:r>
+        <w:rPr>
+          <w:rFonts w:hint="eastAsia"/>
+          <w:b/>
+          <w:color w:val="FF0000"/>
+        </w:rPr>
+        <w:t>四个</w:t>
+      </w:r>
+      <w:r>
+        <w:rPr>
+          <w:rFonts w:hint="eastAsia"/>
+          <w:b/>
+          <w:color w:val="FF0000"/>
+        </w:rPr>
+        <w:t>SQL</w:t>
+      </w:r>
+      <w:r>
+        <w:rPr>
+          <w:rFonts w:hint="eastAsia"/>
+          <w:b/>
+          <w:color w:val="FF0000"/>
+        </w:rPr>
+        <w:t>查询指令顺序</w:t>
+      </w:r>
+      <w:r>
+        <w:rPr>
+          <w:b/>
+          <w:color w:val="FF0000"/>
+        </w:rPr>
+        <w:t>如下，需查到表中需要的数据</w:t>
+      </w:r>
+      <w:r>
+        <w:rPr>
+          <w:rFonts w:hint="eastAsia"/>
+          <w:b/>
+          <w:color w:val="FF0000"/>
+        </w:rPr>
+        <w:t>（列名</w:t>
+      </w:r>
+      <w:r>
+        <w:rPr>
+          <w:b/>
+          <w:color w:val="FF0000"/>
+        </w:rPr>
+        <w:t>一致</w:t>
+      </w:r>
+      <w:r>
+        <w:rPr>
+          <w:rFonts w:hint="eastAsia"/>
+          <w:b/>
+          <w:color w:val="FF0000"/>
+        </w:rPr>
+        <w:t>，</w:t>
+      </w:r>
+      <w:r>
+        <w:rPr>
+          <w:b/>
+          <w:color w:val="FF0000"/>
+        </w:rPr>
+        <w:t>我们的程序是根据列名来查找数据</w:t>
+      </w:r>
+      <w:r>
+        <w:rPr>
+          <w:b/>
+          <w:color w:val="FF0000"/>
+        </w:rPr>
+        <w:t>，</w:t>
+      </w:r>
+      <w:r>
+        <w:rPr>
+          <w:rFonts w:hint="eastAsia"/>
+          <w:b/>
+          <w:color w:val="FF0000"/>
+        </w:rPr>
+        <w:t>ID</w:t>
+      </w:r>
+      <w:r>
+        <w:rPr>
+          <w:rFonts w:hint="eastAsia"/>
+          <w:b/>
+          <w:color w:val="FF0000"/>
+        </w:rPr>
+        <w:t>号</w:t>
+      </w:r>
+      <w:r>
+        <w:rPr>
+          <w:b/>
+          <w:color w:val="FF0000"/>
+        </w:rPr>
+        <w:t>可以不需要</w:t>
+      </w:r>
+      <w:r>
+        <w:rPr>
+          <w:rFonts w:hint="eastAsia"/>
+          <w:b/>
+          <w:color w:val="FF0000"/>
+        </w:rPr>
+        <w:t>查询</w:t>
+      </w:r>
+      <w:r>
+        <w:rPr>
+          <w:b/>
+          <w:color w:val="FF0000"/>
+        </w:rPr>
+        <w:t>，不严格要求</w:t>
+      </w:r>
+      <w:r>
+        <w:rPr>
+          <w:rFonts w:hint="eastAsia"/>
+          <w:b/>
+          <w:color w:val="FF0000"/>
+        </w:rPr>
+        <w:t>）</w:t>
+      </w:r>
+    </w:p>
+    <w:p>
+      <w:pPr>
+        <w:ind w:firstLine="480"/>
+        <w:rPr>
+          <w:b/>
+          <w:color w:val="FF0000"/>
+        </w:rPr>
       </w:pPr>
       <w:r>
         <w:rPr>
           <w:noProof/>
         </w:rPr>
         <w:drawing>
-          <wp:inline distT="0" distB="0" distL="0" distR="0" wp14:anchorId="7EAFBE6B" wp14:editId="372917C4">
-            <wp:extent cx="2905125" cy="1323975"/>
-            <wp:effectExtent l="0" t="0" r="9525" b="9525"/>
-            <wp:docPr id="3" name="图片 3"/>
+          <wp:inline distT="0" distB="0" distL="0" distR="0" wp14:anchorId="4A9CEC37" wp14:editId="18D67622">
+            <wp:extent cx="5274310" cy="699770"/>
+            <wp:effectExtent l="0" t="0" r="2540" b="5080"/>
+            <wp:docPr id="7" name="图片 7"/>
             <wp:cNvGraphicFramePr>
               <a:graphicFrameLocks xmlns:a="http://schemas.openxmlformats.org/drawingml/2006/main" noChangeAspect="1"/>
             </wp:cNvGraphicFramePr>
@@ -1053,6 +1101,65 @@
                   <pic:spPr>
                     <a:xfrm>
                       <a:off x="0" y="0"/>
+                      <a:ext cx="5274310" cy="699770"/>
+                    </a:xfrm>
+                    <a:prstGeom prst="rect">
+                      <a:avLst/>
+                    </a:prstGeom>
+                  </pic:spPr>
+                </pic:pic>
+              </a:graphicData>
+            </a:graphic>
+          </wp:inline>
+        </w:drawing>
+      </w:r>
+    </w:p>
+    <w:p>
+      <w:pPr>
+        <w:pStyle w:val="a3"/>
+        <w:numPr>
+          <w:ilvl w:val="0"/>
+          <w:numId w:val="7"/>
+        </w:numPr>
+        <w:ind w:firstLineChars="0"/>
+      </w:pPr>
+      <w:r>
+        <w:t>IMS_PATROL_PERSON_ON_DUTY</w:t>
+      </w:r>
+    </w:p>
+    <w:p>
+      <w:pPr>
+        <w:pStyle w:val="a3"/>
+        <w:ind w:left="900" w:firstLineChars="0" w:firstLine="0"/>
+      </w:pPr>
+      <w:r>
+        <w:rPr>
+          <w:noProof/>
+        </w:rPr>
+        <w:drawing>
+          <wp:inline distT="0" distB="0" distL="0" distR="0" wp14:anchorId="7EAFBE6B" wp14:editId="372917C4">
+            <wp:extent cx="2905125" cy="1323975"/>
+            <wp:effectExtent l="0" t="0" r="9525" b="9525"/>
+            <wp:docPr id="3" name="图片 3"/>
+            <wp:cNvGraphicFramePr>
+              <a:graphicFrameLocks xmlns:a="http://schemas.openxmlformats.org/drawingml/2006/main" noChangeAspect="1"/>
+            </wp:cNvGraphicFramePr>
+            <a:graphic xmlns:a="http://schemas.openxmlformats.org/drawingml/2006/main">
+              <a:graphicData uri="http://schemas.openxmlformats.org/drawingml/2006/picture">
+                <pic:pic xmlns:pic="http://schemas.openxmlformats.org/drawingml/2006/picture">
+                  <pic:nvPicPr>
+                    <pic:cNvPr id="1" name=""/>
+                    <pic:cNvPicPr/>
+                  </pic:nvPicPr>
+                  <pic:blipFill>
+                    <a:blip r:embed="rId11"/>
+                    <a:stretch>
+                      <a:fillRect/>
+                    </a:stretch>
+                  </pic:blipFill>
+                  <pic:spPr>
+                    <a:xfrm>
+                      <a:off x="0" y="0"/>
                       <a:ext cx="2905125" cy="1323975"/>
                     </a:xfrm>
                     <a:prstGeom prst="rect">
@@ -1065,8 +1172,6 @@
           </wp:inline>
         </w:drawing>
       </w:r>
-      <w:bookmarkStart w:id="0" w:name="_GoBack"/>
-      <w:bookmarkEnd w:id="0"/>
     </w:p>
     <w:p>
       <w:pPr>
@@ -1106,7 +1211,7 @@
                     <pic:cNvPicPr/>
                   </pic:nvPicPr>
                   <pic:blipFill rotWithShape="1">
-                    <a:blip r:embed="rId11"/>
+                    <a:blip r:embed="rId12"/>
                     <a:srcRect b="44367"/>
                     <a:stretch/>
                   </pic:blipFill>
@@ -1172,7 +1277,7 @@
                     <pic:cNvPicPr/>
                   </pic:nvPicPr>
                   <pic:blipFill>
-                    <a:blip r:embed="rId12"/>
+                    <a:blip r:embed="rId13"/>
                     <a:stretch>
                       <a:fillRect/>
                     </a:stretch>
@@ -1209,9 +1314,6 @@
     <w:p>
       <w:pPr>
         <w:ind w:firstLine="480"/>
-        <w:rPr>
-          <w:rFonts w:hint="eastAsia"/>
-        </w:rPr>
       </w:pPr>
       <w:r>
         <w:rPr>
@@ -1233,7 +1335,7 @@
                     <pic:cNvPicPr/>
                   </pic:nvPicPr>
                   <pic:blipFill>
-                    <a:blip r:embed="rId13"/>
+                    <a:blip r:embed="rId14"/>
                     <a:stretch>
                       <a:fillRect/>
                     </a:stretch>
@@ -1254,13 +1356,581 @@
         </w:drawing>
       </w:r>
     </w:p>
+    <w:p>
+      <w:pPr>
+        <w:ind w:firstLine="482"/>
+        <w:rPr>
+          <w:b/>
+          <w:color w:val="FF0000"/>
+        </w:rPr>
+      </w:pPr>
+      <w:r>
+        <w:rPr>
+          <w:rFonts w:hint="eastAsia"/>
+          <w:b/>
+          <w:color w:val="FF0000"/>
+        </w:rPr>
+        <w:t>2</w:t>
+      </w:r>
+      <w:r>
+        <w:rPr>
+          <w:rFonts w:hint="eastAsia"/>
+          <w:b/>
+          <w:color w:val="FF0000"/>
+        </w:rPr>
+        <w:t>、</w:t>
+      </w:r>
+      <w:r>
+        <w:rPr>
+          <w:b/>
+          <w:color w:val="FF0000"/>
+        </w:rPr>
+        <w:t>紧急任务</w:t>
+      </w:r>
+    </w:p>
+    <w:p>
+      <w:pPr>
+        <w:ind w:firstLine="480"/>
+      </w:pPr>
+      <w:r>
+        <w:t>调用</w:t>
+      </w:r>
+      <w:r>
+        <w:t>GAMSDemo.exe</w:t>
+      </w:r>
+      <w:r>
+        <w:rPr>
+          <w:rFonts w:hint="eastAsia"/>
+        </w:rPr>
+        <w:t>，</w:t>
+      </w:r>
+      <w:r>
+        <w:t>并传递</w:t>
+      </w:r>
+      <w:r>
+        <w:rPr>
+          <w:rFonts w:hint="eastAsia"/>
+        </w:rPr>
+        <w:t>九</w:t>
+      </w:r>
+      <w:r>
+        <w:rPr>
+          <w:rFonts w:hint="eastAsia"/>
+        </w:rPr>
+        <w:t>个</w:t>
+      </w:r>
+      <w:r>
+        <w:t>参数</w:t>
+      </w:r>
+      <w:r>
+        <w:rPr>
+          <w:rFonts w:hint="eastAsia"/>
+        </w:rPr>
+        <w:t>（数据库</w:t>
+      </w:r>
+      <w:r>
+        <w:t>地址、库、</w:t>
+      </w:r>
+      <w:r>
+        <w:rPr>
+          <w:rFonts w:hint="eastAsia"/>
+        </w:rPr>
+        <w:t>用户名</w:t>
+      </w:r>
+      <w:r>
+        <w:t>、密码</w:t>
+      </w:r>
+      <w:r>
+        <w:rPr>
+          <w:rFonts w:hint="eastAsia"/>
+        </w:rPr>
+        <w:t>、</w:t>
+      </w:r>
+      <w:r>
+        <w:rPr>
+          <w:rFonts w:hint="eastAsia"/>
+        </w:rPr>
+        <w:t>SQL</w:t>
+      </w:r>
+      <w:r>
+        <w:t>查询指令</w:t>
+      </w:r>
+      <w:r>
+        <w:rPr>
+          <w:rFonts w:hint="eastAsia"/>
+        </w:rPr>
+        <w:t>两个</w:t>
+      </w:r>
+      <w:r>
+        <w:t>、</w:t>
+      </w:r>
+      <w:r>
+        <w:rPr>
+          <w:rFonts w:hint="eastAsia"/>
+        </w:rPr>
+        <w:t>井</w:t>
+      </w:r>
+      <w:r>
+        <w:t>间</w:t>
+      </w:r>
+      <w:r>
+        <w:rPr>
+          <w:rFonts w:hint="eastAsia"/>
+        </w:rPr>
+        <w:t>间距</w:t>
+      </w:r>
+      <w:r>
+        <w:t>的表名</w:t>
+      </w:r>
+      <w:r>
+        <w:rPr>
+          <w:rFonts w:hint="eastAsia"/>
+        </w:rPr>
+        <w:t>、</w:t>
+      </w:r>
+      <w:r>
+        <w:t>紧急任务</w:t>
+      </w:r>
+      <w:r>
+        <w:rPr>
+          <w:rFonts w:hint="eastAsia"/>
+        </w:rPr>
+        <w:t>ID</w:t>
+      </w:r>
+      <w:r>
+        <w:rPr>
+          <w:rFonts w:hint="eastAsia"/>
+        </w:rPr>
+        <w:t>、</w:t>
+      </w:r>
+      <w:r>
+        <w:t>紧急任务所在井号</w:t>
+      </w:r>
+      <w:r>
+        <w:rPr>
+          <w:rFonts w:hint="eastAsia"/>
+        </w:rPr>
+        <w:t>）</w:t>
+      </w:r>
+      <w:r>
+        <w:t>，等待程序执行完毕。</w:t>
+      </w:r>
+    </w:p>
+    <w:p>
+      <w:pPr>
+        <w:ind w:firstLine="482"/>
+        <w:rPr>
+          <w:rFonts w:hint="eastAsia"/>
+          <w:b/>
+          <w:color w:val="FF0000"/>
+        </w:rPr>
+      </w:pPr>
+      <w:r>
+        <w:rPr>
+          <w:rFonts w:hint="eastAsia"/>
+          <w:b/>
+          <w:color w:val="FF0000"/>
+        </w:rPr>
+        <w:t>多个紧急</w:t>
+      </w:r>
+      <w:r>
+        <w:rPr>
+          <w:b/>
+          <w:color w:val="FF0000"/>
+        </w:rPr>
+        <w:t>任务，可以多次调用此程序。</w:t>
+      </w:r>
+    </w:p>
+    <w:p>
+      <w:pPr>
+        <w:ind w:firstLine="480"/>
+      </w:pPr>
+      <w:r>
+        <w:rPr>
+          <w:rFonts w:hint="eastAsia"/>
+        </w:rPr>
+        <w:t>查询</w:t>
+      </w:r>
+      <w:r>
+        <w:t>语句</w:t>
+      </w:r>
+      <w:r>
+        <w:rPr>
+          <w:rFonts w:hint="eastAsia"/>
+        </w:rPr>
+        <w:t>1</w:t>
+      </w:r>
+      <w:r>
+        <w:rPr>
+          <w:rFonts w:hint="eastAsia"/>
+        </w:rPr>
+        <w:t>：</w:t>
+      </w:r>
+      <w:r>
+        <w:t>查找</w:t>
+      </w:r>
+      <w:r>
+        <w:rPr>
+          <w:rFonts w:hint="eastAsia"/>
+        </w:rPr>
+        <w:t>可以完成紧急任务的</w:t>
+      </w:r>
+      <w:r>
+        <w:t>人员</w:t>
+      </w:r>
+      <w:r>
+        <w:rPr>
+          <w:rFonts w:hint="eastAsia"/>
+        </w:rPr>
+        <w:t>ID</w:t>
+      </w:r>
+    </w:p>
+    <w:p>
+      <w:pPr>
+        <w:ind w:firstLine="420"/>
+        <w:rPr>
+          <w:rFonts w:ascii="新宋体" w:eastAsia="新宋体" w:hAnsiTheme="minorHAnsi" w:cs="新宋体"/>
+          <w:color w:val="A31515"/>
+          <w:kern w:val="0"/>
+          <w:sz w:val="21"/>
+          <w:szCs w:val="21"/>
+        </w:rPr>
+      </w:pPr>
+      <w:r>
+        <w:rPr>
+          <w:rFonts w:ascii="新宋体" w:eastAsia="新宋体" w:hAnsiTheme="minorHAnsi" w:cs="新宋体"/>
+          <w:color w:val="A31515"/>
+          <w:kern w:val="0"/>
+          <w:sz w:val="21"/>
+          <w:szCs w:val="21"/>
+        </w:rPr>
+        <w:t>"select PERSON_ID from IMS_PATROL_PERSON_ON_DUTY where SKILL_LEVEL&lt;=2;"</w:t>
+      </w:r>
+    </w:p>
+    <w:p>
+      <w:pPr>
+        <w:ind w:firstLine="480"/>
+      </w:pPr>
+      <w:r>
+        <w:rPr>
+          <w:noProof/>
+        </w:rPr>
+        <w:drawing>
+          <wp:inline distT="0" distB="0" distL="0" distR="0" wp14:anchorId="37AD52BB" wp14:editId="0BEF0D23">
+            <wp:extent cx="1114425" cy="1076325"/>
+            <wp:effectExtent l="0" t="0" r="9525" b="9525"/>
+            <wp:docPr id="12" name="图片 12"/>
+            <wp:cNvGraphicFramePr>
+              <a:graphicFrameLocks xmlns:a="http://schemas.openxmlformats.org/drawingml/2006/main" noChangeAspect="1"/>
+            </wp:cNvGraphicFramePr>
+            <a:graphic xmlns:a="http://schemas.openxmlformats.org/drawingml/2006/main">
+              <a:graphicData uri="http://schemas.openxmlformats.org/drawingml/2006/picture">
+                <pic:pic xmlns:pic="http://schemas.openxmlformats.org/drawingml/2006/picture">
+                  <pic:nvPicPr>
+                    <pic:cNvPr id="1" name=""/>
+                    <pic:cNvPicPr/>
+                  </pic:nvPicPr>
+                  <pic:blipFill>
+                    <a:blip r:embed="rId15"/>
+                    <a:stretch>
+                      <a:fillRect/>
+                    </a:stretch>
+                  </pic:blipFill>
+                  <pic:spPr>
+                    <a:xfrm>
+                      <a:off x="0" y="0"/>
+                      <a:ext cx="1114425" cy="1076325"/>
+                    </a:xfrm>
+                    <a:prstGeom prst="rect">
+                      <a:avLst/>
+                    </a:prstGeom>
+                  </pic:spPr>
+                </pic:pic>
+              </a:graphicData>
+            </a:graphic>
+          </wp:inline>
+        </w:drawing>
+      </w:r>
+    </w:p>
+    <w:p>
+      <w:pPr>
+        <w:ind w:firstLine="480"/>
+      </w:pPr>
+      <w:r>
+        <w:rPr>
+          <w:rFonts w:hint="eastAsia"/>
+        </w:rPr>
+        <w:t>查询</w:t>
+      </w:r>
+      <w:r>
+        <w:t>语句</w:t>
+      </w:r>
+      <w:r>
+        <w:rPr>
+          <w:rFonts w:hint="eastAsia"/>
+        </w:rPr>
+        <w:t>2</w:t>
+      </w:r>
+      <w:r>
+        <w:rPr>
+          <w:rFonts w:hint="eastAsia"/>
+        </w:rPr>
+        <w:t>：查找</w:t>
+      </w:r>
+      <w:r>
+        <w:t>所有人员</w:t>
+      </w:r>
+      <w:r>
+        <w:rPr>
+          <w:rFonts w:hint="eastAsia"/>
+        </w:rPr>
+        <w:t>当前</w:t>
+      </w:r>
+      <w:r>
+        <w:t>位置</w:t>
+      </w:r>
+    </w:p>
+    <w:p>
+      <w:pPr>
+        <w:ind w:firstLine="420"/>
+        <w:rPr>
+          <w:rFonts w:ascii="新宋体" w:eastAsia="新宋体" w:hAnsiTheme="minorHAnsi" w:cs="新宋体"/>
+          <w:color w:val="A31515"/>
+          <w:kern w:val="0"/>
+          <w:sz w:val="21"/>
+          <w:szCs w:val="21"/>
+        </w:rPr>
+      </w:pPr>
+      <w:r>
+        <w:rPr>
+          <w:rFonts w:ascii="新宋体" w:eastAsia="新宋体" w:hAnsiTheme="minorHAnsi" w:cs="新宋体"/>
+          <w:color w:val="A31515"/>
+          <w:kern w:val="0"/>
+          <w:sz w:val="21"/>
+          <w:szCs w:val="21"/>
+        </w:rPr>
+        <w:t>"select</w:t>
+      </w:r>
+      <w:r>
+        <w:rPr>
+          <w:rFonts w:ascii="新宋体" w:eastAsia="新宋体" w:hAnsiTheme="minorHAnsi" w:cs="新宋体"/>
+          <w:color w:val="A31515"/>
+          <w:kern w:val="0"/>
+          <w:sz w:val="21"/>
+          <w:szCs w:val="21"/>
+        </w:rPr>
+        <w:t xml:space="preserve"> </w:t>
+      </w:r>
+      <w:r>
+        <w:rPr>
+          <w:rFonts w:ascii="新宋体" w:eastAsia="新宋体" w:hAnsiTheme="minorHAnsi" w:cs="新宋体"/>
+          <w:color w:val="A31515"/>
+          <w:kern w:val="0"/>
+          <w:sz w:val="21"/>
+          <w:szCs w:val="21"/>
+        </w:rPr>
+        <w:t>* from IMS_PATROL_PERSON_POSITION;"</w:t>
+      </w:r>
+    </w:p>
+    <w:p>
+      <w:pPr>
+        <w:ind w:firstLine="480"/>
+      </w:pPr>
+      <w:r>
+        <w:rPr>
+          <w:noProof/>
+        </w:rPr>
+        <w:drawing>
+          <wp:inline distT="0" distB="0" distL="0" distR="0" wp14:anchorId="6D5E3EB1" wp14:editId="785516A7">
+            <wp:extent cx="5274310" cy="1275715"/>
+            <wp:effectExtent l="0" t="0" r="2540" b="635"/>
+            <wp:docPr id="13" name="图片 13"/>
+            <wp:cNvGraphicFramePr>
+              <a:graphicFrameLocks xmlns:a="http://schemas.openxmlformats.org/drawingml/2006/main" noChangeAspect="1"/>
+            </wp:cNvGraphicFramePr>
+            <a:graphic xmlns:a="http://schemas.openxmlformats.org/drawingml/2006/main">
+              <a:graphicData uri="http://schemas.openxmlformats.org/drawingml/2006/picture">
+                <pic:pic xmlns:pic="http://schemas.openxmlformats.org/drawingml/2006/picture">
+                  <pic:nvPicPr>
+                    <pic:cNvPr id="1" name=""/>
+                    <pic:cNvPicPr/>
+                  </pic:nvPicPr>
+                  <pic:blipFill>
+                    <a:blip r:embed="rId16"/>
+                    <a:stretch>
+                      <a:fillRect/>
+                    </a:stretch>
+                  </pic:blipFill>
+                  <pic:spPr>
+                    <a:xfrm>
+                      <a:off x="0" y="0"/>
+                      <a:ext cx="5274310" cy="1275715"/>
+                    </a:xfrm>
+                    <a:prstGeom prst="rect">
+                      <a:avLst/>
+                    </a:prstGeom>
+                  </pic:spPr>
+                </pic:pic>
+              </a:graphicData>
+            </a:graphic>
+          </wp:inline>
+        </w:drawing>
+      </w:r>
+    </w:p>
+    <w:p>
+      <w:pPr>
+        <w:ind w:firstLine="480"/>
+      </w:pPr>
+      <w:r>
+        <w:rPr>
+          <w:rFonts w:hint="eastAsia"/>
+        </w:rPr>
+        <w:t>井间间距</w:t>
+      </w:r>
+      <w:r>
+        <w:t>的表名</w:t>
+      </w:r>
+      <w:r>
+        <w:rPr>
+          <w:rFonts w:hint="eastAsia"/>
+        </w:rPr>
+        <w:t>（程序根据</w:t>
+      </w:r>
+      <w:r>
+        <w:t>此表查询</w:t>
+      </w:r>
+      <w:r>
+        <w:rPr>
+          <w:rFonts w:hint="eastAsia"/>
+        </w:rPr>
+        <w:t>相应</w:t>
+      </w:r>
+      <w:r>
+        <w:t>井间间距</w:t>
+      </w:r>
+      <w:r>
+        <w:rPr>
+          <w:rFonts w:hint="eastAsia"/>
+        </w:rPr>
+        <w:t>）</w:t>
+      </w:r>
+    </w:p>
+    <w:p>
+      <w:pPr>
+        <w:ind w:firstLine="480"/>
+      </w:pPr>
+      <w:r>
+        <w:rPr>
+          <w:noProof/>
+        </w:rPr>
+        <w:drawing>
+          <wp:inline distT="0" distB="0" distL="0" distR="0">
+            <wp:extent cx="5274310" cy="1182439"/>
+            <wp:effectExtent l="0" t="0" r="2540" b="0"/>
+            <wp:docPr id="14" name="图片 14" descr="C:\Users\ADMINI~1\AppData\Local\Temp\WeChat Files\23da4bc391c59d08514ea16fb2636d7.png"/>
+            <wp:cNvGraphicFramePr>
+              <a:graphicFrameLocks xmlns:a="http://schemas.openxmlformats.org/drawingml/2006/main" noChangeAspect="1"/>
+            </wp:cNvGraphicFramePr>
+            <a:graphic xmlns:a="http://schemas.openxmlformats.org/drawingml/2006/main">
+              <a:graphicData uri="http://schemas.openxmlformats.org/drawingml/2006/picture">
+                <pic:pic xmlns:pic="http://schemas.openxmlformats.org/drawingml/2006/picture">
+                  <pic:nvPicPr>
+                    <pic:cNvPr id="0" name="Picture 12" descr="C:\Users\ADMINI~1\AppData\Local\Temp\WeChat Files\23da4bc391c59d08514ea16fb2636d7.png"/>
+                    <pic:cNvPicPr>
+                      <a:picLocks noChangeAspect="1" noChangeArrowheads="1"/>
+                    </pic:cNvPicPr>
+                  </pic:nvPicPr>
+                  <pic:blipFill>
+                    <a:blip r:embed="rId17">
+                      <a:extLst>
+                        <a:ext uri="{28A0092B-C50C-407E-A947-70E740481C1C}">
+                          <a14:useLocalDpi xmlns:a14="http://schemas.microsoft.com/office/drawing/2010/main" val="0"/>
+                        </a:ext>
+                      </a:extLst>
+                    </a:blip>
+                    <a:srcRect/>
+                    <a:stretch>
+                      <a:fillRect/>
+                    </a:stretch>
+                  </pic:blipFill>
+                  <pic:spPr bwMode="auto">
+                    <a:xfrm>
+                      <a:off x="0" y="0"/>
+                      <a:ext cx="5274310" cy="1182439"/>
+                    </a:xfrm>
+                    <a:prstGeom prst="rect">
+                      <a:avLst/>
+                    </a:prstGeom>
+                    <a:noFill/>
+                    <a:ln>
+                      <a:noFill/>
+                    </a:ln>
+                  </pic:spPr>
+                </pic:pic>
+              </a:graphicData>
+            </a:graphic>
+          </wp:inline>
+        </w:drawing>
+      </w:r>
+    </w:p>
+    <w:p>
+      <w:pPr>
+        <w:ind w:firstLine="480"/>
+        <w:rPr>
+          <w:rFonts w:hint="eastAsia"/>
+        </w:rPr>
+      </w:pPr>
+      <w:r>
+        <w:t>紧急任务</w:t>
+      </w:r>
+      <w:r>
+        <w:rPr>
+          <w:rFonts w:hint="eastAsia"/>
+        </w:rPr>
+        <w:t>ID</w:t>
+      </w:r>
+      <w:r>
+        <w:rPr>
+          <w:rFonts w:hint="eastAsia"/>
+        </w:rPr>
+        <w:t>：</w:t>
+      </w:r>
+      <w:bookmarkStart w:id="0" w:name="_GoBack"/>
+      <w:bookmarkEnd w:id="0"/>
+      <w:r>
+        <w:rPr>
+          <w:rFonts w:hint="eastAsia"/>
+        </w:rPr>
+        <w:t>字符串</w:t>
+      </w:r>
+    </w:p>
+    <w:p>
+      <w:pPr>
+        <w:ind w:firstLine="480"/>
+        <w:rPr>
+          <w:rFonts w:hint="eastAsia"/>
+        </w:rPr>
+      </w:pPr>
+      <w:r>
+        <w:t>紧急任务所在井号</w:t>
+      </w:r>
+      <w:r>
+        <w:rPr>
+          <w:rFonts w:hint="eastAsia"/>
+        </w:rPr>
+        <w:t>：</w:t>
+      </w:r>
+      <w:r>
+        <w:t>字符串</w:t>
+      </w:r>
+    </w:p>
     <w:sectPr>
-      <w:headerReference w:type="even" r:id="rId14"/>
-      <w:headerReference w:type="default" r:id="rId15"/>
-      <w:footerReference w:type="even" r:id="rId16"/>
-      <w:footerReference w:type="default" r:id="rId17"/>
-      <w:headerReference w:type="first" r:id="rId18"/>
-      <w:footerReference w:type="first" r:id="rId19"/>
+      <w:headerReference w:type="even" r:id="rId18"/>
+      <w:headerReference w:type="default" r:id="rId19"/>
+      <w:footerReference w:type="even" r:id="rId20"/>
+      <w:footerReference w:type="default" r:id="rId21"/>
+      <w:headerReference w:type="first" r:id="rId22"/>
+      <w:footerReference w:type="first" r:id="rId23"/>
       <w:pgSz w:w="11906" w:h="16838"/>
       <w:pgMar w:top="1440" w:right="1800" w:bottom="1440" w:left="1800" w:header="851" w:footer="992" w:gutter="0"/>
       <w:cols w:space="425"/>
@@ -1271,7 +1941,7 @@
 </file>
 
 <file path=word/endnotes.xml><?xml version="1.0" encoding="utf-8"?>
-<w:endnotes xmlns:wpc="http://schemas.microsoft.com/office/word/2010/wordprocessingCanvas" xmlns:cx="http://schemas.microsoft.com/office/drawing/2014/chartex" xmlns:mc="http://schemas.openxmlformats.org/markup-compatibility/2006" xmlns:o="urn:schemas-microsoft-com:office:office" xmlns:r="http://schemas.openxmlformats.org/officeDocument/2006/relationships" xmlns:m="http://schemas.openxmlformats.org/officeDocument/2006/math" xmlns:v="urn:schemas-microsoft-com:vml" xmlns:wp14="http://schemas.microsoft.com/office/word/2010/wordprocessingDrawing" xmlns:wp="http://schemas.openxmlformats.org/drawingml/2006/wordprocessingDrawing" xmlns:w10="urn:schemas-microsoft-com:office:word" xmlns:w="http://schemas.openxmlformats.org/wordprocessingml/2006/main" xmlns:w14="http://schemas.microsoft.com/office/word/2010/wordml" xmlns:w15="http://schemas.microsoft.com/office/word/2012/wordml" xmlns:w16se="http://schemas.microsoft.com/office/word/2015/wordml/symex" xmlns:wpg="http://schemas.microsoft.com/office/word/2010/wordprocessingGroup" xmlns:wpi="http://schemas.microsoft.com/office/word/2010/wordprocessingInk" xmlns:wne="http://schemas.microsoft.com/office/word/2006/wordml" xmlns:wps="http://schemas.microsoft.com/office/word/2010/wordprocessingShape" mc:Ignorable="w14 w15 w16se wp14">
+<w:endnotes xmlns:wpc="http://schemas.microsoft.com/office/word/2010/wordprocessingCanvas" xmlns:cx="http://schemas.microsoft.com/office/drawing/2014/chartex" xmlns:cx1="http://schemas.microsoft.com/office/drawing/2015/9/8/chartex" xmlns:mc="http://schemas.openxmlformats.org/markup-compatibility/2006" xmlns:o="urn:schemas-microsoft-com:office:office" xmlns:r="http://schemas.openxmlformats.org/officeDocument/2006/relationships" xmlns:m="http://schemas.openxmlformats.org/officeDocument/2006/math" xmlns:v="urn:schemas-microsoft-com:vml" xmlns:wp14="http://schemas.microsoft.com/office/word/2010/wordprocessingDrawing" xmlns:wp="http://schemas.openxmlformats.org/drawingml/2006/wordprocessingDrawing" xmlns:w10="urn:schemas-microsoft-com:office:word" xmlns:w="http://schemas.openxmlformats.org/wordprocessingml/2006/main" xmlns:w14="http://schemas.microsoft.com/office/word/2010/wordml" xmlns:w15="http://schemas.microsoft.com/office/word/2012/wordml" xmlns:w16se="http://schemas.microsoft.com/office/word/2015/wordml/symex" xmlns:wpg="http://schemas.microsoft.com/office/word/2010/wordprocessingGroup" xmlns:wpi="http://schemas.microsoft.com/office/word/2010/wordprocessingInk" xmlns:wne="http://schemas.microsoft.com/office/word/2006/wordml" xmlns:wps="http://schemas.microsoft.com/office/word/2010/wordprocessingShape" mc:Ignorable="w14 w15 w16se wp14">
   <w:endnote w:type="separator" w:id="-1">
     <w:p>
       <w:pPr>
@@ -1298,7 +1968,7 @@
 </file>
 
 <file path=word/footer1.xml><?xml version="1.0" encoding="utf-8"?>
-<w:ftr xmlns:wpc="http://schemas.microsoft.com/office/word/2010/wordprocessingCanvas" xmlns:cx="http://schemas.microsoft.com/office/drawing/2014/chartex" xmlns:mc="http://schemas.openxmlformats.org/markup-compatibility/2006" xmlns:o="urn:schemas-microsoft-com:office:office" xmlns:r="http://schemas.openxmlformats.org/officeDocument/2006/relationships" xmlns:m="http://schemas.openxmlformats.org/officeDocument/2006/math" xmlns:v="urn:schemas-microsoft-com:vml" xmlns:wp14="http://schemas.microsoft.com/office/word/2010/wordprocessingDrawing" xmlns:wp="http://schemas.openxmlformats.org/drawingml/2006/wordprocessingDrawing" xmlns:w10="urn:schemas-microsoft-com:office:word" xmlns:w="http://schemas.openxmlformats.org/wordprocessingml/2006/main" xmlns:w14="http://schemas.microsoft.com/office/word/2010/wordml" xmlns:w15="http://schemas.microsoft.com/office/word/2012/wordml" xmlns:w16se="http://schemas.microsoft.com/office/word/2015/wordml/symex" xmlns:wpg="http://schemas.microsoft.com/office/word/2010/wordprocessingGroup" xmlns:wpi="http://schemas.microsoft.com/office/word/2010/wordprocessingInk" xmlns:wne="http://schemas.microsoft.com/office/word/2006/wordml" xmlns:wps="http://schemas.microsoft.com/office/word/2010/wordprocessingShape" mc:Ignorable="w14 w15 w16se wp14">
+<w:ftr xmlns:wpc="http://schemas.microsoft.com/office/word/2010/wordprocessingCanvas" xmlns:cx="http://schemas.microsoft.com/office/drawing/2014/chartex" xmlns:cx1="http://schemas.microsoft.com/office/drawing/2015/9/8/chartex" xmlns:mc="http://schemas.openxmlformats.org/markup-compatibility/2006" xmlns:o="urn:schemas-microsoft-com:office:office" xmlns:r="http://schemas.openxmlformats.org/officeDocument/2006/relationships" xmlns:m="http://schemas.openxmlformats.org/officeDocument/2006/math" xmlns:v="urn:schemas-microsoft-com:vml" xmlns:wp14="http://schemas.microsoft.com/office/word/2010/wordprocessingDrawing" xmlns:wp="http://schemas.openxmlformats.org/drawingml/2006/wordprocessingDrawing" xmlns:w10="urn:schemas-microsoft-com:office:word" xmlns:w="http://schemas.openxmlformats.org/wordprocessingml/2006/main" xmlns:w14="http://schemas.microsoft.com/office/word/2010/wordml" xmlns:w15="http://schemas.microsoft.com/office/word/2012/wordml" xmlns:w16se="http://schemas.microsoft.com/office/word/2015/wordml/symex" xmlns:wpg="http://schemas.microsoft.com/office/word/2010/wordprocessingGroup" xmlns:wpi="http://schemas.microsoft.com/office/word/2010/wordprocessingInk" xmlns:wne="http://schemas.microsoft.com/office/word/2006/wordml" xmlns:wps="http://schemas.microsoft.com/office/word/2010/wordprocessingShape" mc:Ignorable="w14 w15 w16se wp14">
   <w:p>
     <w:pPr>
       <w:pStyle w:val="a6"/>
@@ -1309,7 +1979,7 @@
 </file>
 
 <file path=word/footer2.xml><?xml version="1.0" encoding="utf-8"?>
-<w:ftr xmlns:wpc="http://schemas.microsoft.com/office/word/2010/wordprocessingCanvas" xmlns:cx="http://schemas.microsoft.com/office/drawing/2014/chartex" xmlns:mc="http://schemas.openxmlformats.org/markup-compatibility/2006" xmlns:o="urn:schemas-microsoft-com:office:office" xmlns:r="http://schemas.openxmlformats.org/officeDocument/2006/relationships" xmlns:m="http://schemas.openxmlformats.org/officeDocument/2006/math" xmlns:v="urn:schemas-microsoft-com:vml" xmlns:wp14="http://schemas.microsoft.com/office/word/2010/wordprocessingDrawing" xmlns:wp="http://schemas.openxmlformats.org/drawingml/2006/wordprocessingDrawing" xmlns:w10="urn:schemas-microsoft-com:office:word" xmlns:w="http://schemas.openxmlformats.org/wordprocessingml/2006/main" xmlns:w14="http://schemas.microsoft.com/office/word/2010/wordml" xmlns:w15="http://schemas.microsoft.com/office/word/2012/wordml" xmlns:w16se="http://schemas.microsoft.com/office/word/2015/wordml/symex" xmlns:wpg="http://schemas.microsoft.com/office/word/2010/wordprocessingGroup" xmlns:wpi="http://schemas.microsoft.com/office/word/2010/wordprocessingInk" xmlns:wne="http://schemas.microsoft.com/office/word/2006/wordml" xmlns:wps="http://schemas.microsoft.com/office/word/2010/wordprocessingShape" mc:Ignorable="w14 w15 w16se wp14">
+<w:ftr xmlns:wpc="http://schemas.microsoft.com/office/word/2010/wordprocessingCanvas" xmlns:cx="http://schemas.microsoft.com/office/drawing/2014/chartex" xmlns:cx1="http://schemas.microsoft.com/office/drawing/2015/9/8/chartex" xmlns:mc="http://schemas.openxmlformats.org/markup-compatibility/2006" xmlns:o="urn:schemas-microsoft-com:office:office" xmlns:r="http://schemas.openxmlformats.org/officeDocument/2006/relationships" xmlns:m="http://schemas.openxmlformats.org/officeDocument/2006/math" xmlns:v="urn:schemas-microsoft-com:vml" xmlns:wp14="http://schemas.microsoft.com/office/word/2010/wordprocessingDrawing" xmlns:wp="http://schemas.openxmlformats.org/drawingml/2006/wordprocessingDrawing" xmlns:w10="urn:schemas-microsoft-com:office:word" xmlns:w="http://schemas.openxmlformats.org/wordprocessingml/2006/main" xmlns:w14="http://schemas.microsoft.com/office/word/2010/wordml" xmlns:w15="http://schemas.microsoft.com/office/word/2012/wordml" xmlns:w16se="http://schemas.microsoft.com/office/word/2015/wordml/symex" xmlns:wpg="http://schemas.microsoft.com/office/word/2010/wordprocessingGroup" xmlns:wpi="http://schemas.microsoft.com/office/word/2010/wordprocessingInk" xmlns:wne="http://schemas.microsoft.com/office/word/2006/wordml" xmlns:wps="http://schemas.microsoft.com/office/word/2010/wordprocessingShape" mc:Ignorable="w14 w15 w16se wp14">
   <w:sdt>
     <w:sdtPr>
       <w:id w:val="359866975"/>
@@ -1447,7 +2117,7 @@
 </file>
 
 <file path=word/footer3.xml><?xml version="1.0" encoding="utf-8"?>
-<w:ftr xmlns:wpc="http://schemas.microsoft.com/office/word/2010/wordprocessingCanvas" xmlns:cx="http://schemas.microsoft.com/office/drawing/2014/chartex" xmlns:mc="http://schemas.openxmlformats.org/markup-compatibility/2006" xmlns:o="urn:schemas-microsoft-com:office:office" xmlns:r="http://schemas.openxmlformats.org/officeDocument/2006/relationships" xmlns:m="http://schemas.openxmlformats.org/officeDocument/2006/math" xmlns:v="urn:schemas-microsoft-com:vml" xmlns:wp14="http://schemas.microsoft.com/office/word/2010/wordprocessingDrawing" xmlns:wp="http://schemas.openxmlformats.org/drawingml/2006/wordprocessingDrawing" xmlns:w10="urn:schemas-microsoft-com:office:word" xmlns:w="http://schemas.openxmlformats.org/wordprocessingml/2006/main" xmlns:w14="http://schemas.microsoft.com/office/word/2010/wordml" xmlns:w15="http://schemas.microsoft.com/office/word/2012/wordml" xmlns:w16se="http://schemas.microsoft.com/office/word/2015/wordml/symex" xmlns:wpg="http://schemas.microsoft.com/office/word/2010/wordprocessingGroup" xmlns:wpi="http://schemas.microsoft.com/office/word/2010/wordprocessingInk" xmlns:wne="http://schemas.microsoft.com/office/word/2006/wordml" xmlns:wps="http://schemas.microsoft.com/office/word/2010/wordprocessingShape" mc:Ignorable="w14 w15 w16se wp14">
+<w:ftr xmlns:wpc="http://schemas.microsoft.com/office/word/2010/wordprocessingCanvas" xmlns:cx="http://schemas.microsoft.com/office/drawing/2014/chartex" xmlns:cx1="http://schemas.microsoft.com/office/drawing/2015/9/8/chartex" xmlns:mc="http://schemas.openxmlformats.org/markup-compatibility/2006" xmlns:o="urn:schemas-microsoft-com:office:office" xmlns:r="http://schemas.openxmlformats.org/officeDocument/2006/relationships" xmlns:m="http://schemas.openxmlformats.org/officeDocument/2006/math" xmlns:v="urn:schemas-microsoft-com:vml" xmlns:wp14="http://schemas.microsoft.com/office/word/2010/wordprocessingDrawing" xmlns:wp="http://schemas.openxmlformats.org/drawingml/2006/wordprocessingDrawing" xmlns:w10="urn:schemas-microsoft-com:office:word" xmlns:w="http://schemas.openxmlformats.org/wordprocessingml/2006/main" xmlns:w14="http://schemas.microsoft.com/office/word/2010/wordml" xmlns:w15="http://schemas.microsoft.com/office/word/2012/wordml" xmlns:w16se="http://schemas.microsoft.com/office/word/2015/wordml/symex" xmlns:wpg="http://schemas.microsoft.com/office/word/2010/wordprocessingGroup" xmlns:wpi="http://schemas.microsoft.com/office/word/2010/wordprocessingInk" xmlns:wne="http://schemas.microsoft.com/office/word/2006/wordml" xmlns:wps="http://schemas.microsoft.com/office/word/2010/wordprocessingShape" mc:Ignorable="w14 w15 w16se wp14">
   <w:p>
     <w:pPr>
       <w:pStyle w:val="a6"/>
@@ -1458,7 +2128,7 @@
 </file>
 
 <file path=word/footnotes.xml><?xml version="1.0" encoding="utf-8"?>
-<w:footnotes xmlns:wpc="http://schemas.microsoft.com/office/word/2010/wordprocessingCanvas" xmlns:cx="http://schemas.microsoft.com/office/drawing/2014/chartex" xmlns:mc="http://schemas.openxmlformats.org/markup-compatibility/2006" xmlns:o="urn:schemas-microsoft-com:office:office" xmlns:r="http://schemas.openxmlformats.org/officeDocument/2006/relationships" xmlns:m="http://schemas.openxmlformats.org/officeDocument/2006/math" xmlns:v="urn:schemas-microsoft-com:vml" xmlns:wp14="http://schemas.microsoft.com/office/word/2010/wordprocessingDrawing" xmlns:wp="http://schemas.openxmlformats.org/drawingml/2006/wordprocessingDrawing" xmlns:w10="urn:schemas-microsoft-com:office:word" xmlns:w="http://schemas.openxmlformats.org/wordprocessingml/2006/main" xmlns:w14="http://schemas.microsoft.com/office/word/2010/wordml" xmlns:w15="http://schemas.microsoft.com/office/word/2012/wordml" xmlns:w16se="http://schemas.microsoft.com/office/word/2015/wordml/symex" xmlns:wpg="http://schemas.microsoft.com/office/word/2010/wordprocessingGroup" xmlns:wpi="http://schemas.microsoft.com/office/word/2010/wordprocessingInk" xmlns:wne="http://schemas.microsoft.com/office/word/2006/wordml" xmlns:wps="http://schemas.microsoft.com/office/word/2010/wordprocessingShape" mc:Ignorable="w14 w15 w16se wp14">
+<w:footnotes xmlns:wpc="http://schemas.microsoft.com/office/word/2010/wordprocessingCanvas" xmlns:cx="http://schemas.microsoft.com/office/drawing/2014/chartex" xmlns:cx1="http://schemas.microsoft.com/office/drawing/2015/9/8/chartex" xmlns:mc="http://schemas.openxmlformats.org/markup-compatibility/2006" xmlns:o="urn:schemas-microsoft-com:office:office" xmlns:r="http://schemas.openxmlformats.org/officeDocument/2006/relationships" xmlns:m="http://schemas.openxmlformats.org/officeDocument/2006/math" xmlns:v="urn:schemas-microsoft-com:vml" xmlns:wp14="http://schemas.microsoft.com/office/word/2010/wordprocessingDrawing" xmlns:wp="http://schemas.openxmlformats.org/drawingml/2006/wordprocessingDrawing" xmlns:w10="urn:schemas-microsoft-com:office:word" xmlns:w="http://schemas.openxmlformats.org/wordprocessingml/2006/main" xmlns:w14="http://schemas.microsoft.com/office/word/2010/wordml" xmlns:w15="http://schemas.microsoft.com/office/word/2012/wordml" xmlns:w16se="http://schemas.microsoft.com/office/word/2015/wordml/symex" xmlns:wpg="http://schemas.microsoft.com/office/word/2010/wordprocessingGroup" xmlns:wpi="http://schemas.microsoft.com/office/word/2010/wordprocessingInk" xmlns:wne="http://schemas.microsoft.com/office/word/2006/wordml" xmlns:wps="http://schemas.microsoft.com/office/word/2010/wordprocessingShape" mc:Ignorable="w14 w15 w16se wp14">
   <w:footnote w:type="separator" w:id="-1">
     <w:p>
       <w:pPr>
@@ -1485,7 +2155,7 @@
 </file>
 
 <file path=word/header1.xml><?xml version="1.0" encoding="utf-8"?>
-<w:hdr xmlns:wpc="http://schemas.microsoft.com/office/word/2010/wordprocessingCanvas" xmlns:cx="http://schemas.microsoft.com/office/drawing/2014/chartex" xmlns:mc="http://schemas.openxmlformats.org/markup-compatibility/2006" xmlns:o="urn:schemas-microsoft-com:office:office" xmlns:r="http://schemas.openxmlformats.org/officeDocument/2006/relationships" xmlns:m="http://schemas.openxmlformats.org/officeDocument/2006/math" xmlns:v="urn:schemas-microsoft-com:vml" xmlns:wp14="http://schemas.microsoft.com/office/word/2010/wordprocessingDrawing" xmlns:wp="http://schemas.openxmlformats.org/drawingml/2006/wordprocessingDrawing" xmlns:w10="urn:schemas-microsoft-com:office:word" xmlns:w="http://schemas.openxmlformats.org/wordprocessingml/2006/main" xmlns:w14="http://schemas.microsoft.com/office/word/2010/wordml" xmlns:w15="http://schemas.microsoft.com/office/word/2012/wordml" xmlns:w16se="http://schemas.microsoft.com/office/word/2015/wordml/symex" xmlns:wpg="http://schemas.microsoft.com/office/word/2010/wordprocessingGroup" xmlns:wpi="http://schemas.microsoft.com/office/word/2010/wordprocessingInk" xmlns:wne="http://schemas.microsoft.com/office/word/2006/wordml" xmlns:wps="http://schemas.microsoft.com/office/word/2010/wordprocessingShape" mc:Ignorable="w14 w15 w16se wp14">
+<w:hdr xmlns:wpc="http://schemas.microsoft.com/office/word/2010/wordprocessingCanvas" xmlns:cx="http://schemas.microsoft.com/office/drawing/2014/chartex" xmlns:cx1="http://schemas.microsoft.com/office/drawing/2015/9/8/chartex" xmlns:mc="http://schemas.openxmlformats.org/markup-compatibility/2006" xmlns:o="urn:schemas-microsoft-com:office:office" xmlns:r="http://schemas.openxmlformats.org/officeDocument/2006/relationships" xmlns:m="http://schemas.openxmlformats.org/officeDocument/2006/math" xmlns:v="urn:schemas-microsoft-com:vml" xmlns:wp14="http://schemas.microsoft.com/office/word/2010/wordprocessingDrawing" xmlns:wp="http://schemas.openxmlformats.org/drawingml/2006/wordprocessingDrawing" xmlns:w10="urn:schemas-microsoft-com:office:word" xmlns:w="http://schemas.openxmlformats.org/wordprocessingml/2006/main" xmlns:w14="http://schemas.microsoft.com/office/word/2010/wordml" xmlns:w15="http://schemas.microsoft.com/office/word/2012/wordml" xmlns:w16se="http://schemas.microsoft.com/office/word/2015/wordml/symex" xmlns:wpg="http://schemas.microsoft.com/office/word/2010/wordprocessingGroup" xmlns:wpi="http://schemas.microsoft.com/office/word/2010/wordprocessingInk" xmlns:wne="http://schemas.microsoft.com/office/word/2006/wordml" xmlns:wps="http://schemas.microsoft.com/office/word/2010/wordprocessingShape" mc:Ignorable="w14 w15 w16se wp14">
   <w:p>
     <w:pPr>
       <w:pStyle w:val="a4"/>
@@ -1496,7 +2166,7 @@
 </file>
 
 <file path=word/header2.xml><?xml version="1.0" encoding="utf-8"?>
-<w:hdr xmlns:wpc="http://schemas.microsoft.com/office/word/2010/wordprocessingCanvas" xmlns:cx="http://schemas.microsoft.com/office/drawing/2014/chartex" xmlns:mc="http://schemas.openxmlformats.org/markup-compatibility/2006" xmlns:o="urn:schemas-microsoft-com:office:office" xmlns:r="http://schemas.openxmlformats.org/officeDocument/2006/relationships" xmlns:m="http://schemas.openxmlformats.org/officeDocument/2006/math" xmlns:v="urn:schemas-microsoft-com:vml" xmlns:wp14="http://schemas.microsoft.com/office/word/2010/wordprocessingDrawing" xmlns:wp="http://schemas.openxmlformats.org/drawingml/2006/wordprocessingDrawing" xmlns:w10="urn:schemas-microsoft-com:office:word" xmlns:w="http://schemas.openxmlformats.org/wordprocessingml/2006/main" xmlns:w14="http://schemas.microsoft.com/office/word/2010/wordml" xmlns:w15="http://schemas.microsoft.com/office/word/2012/wordml" xmlns:w16se="http://schemas.microsoft.com/office/word/2015/wordml/symex" xmlns:wpg="http://schemas.microsoft.com/office/word/2010/wordprocessingGroup" xmlns:wpi="http://schemas.microsoft.com/office/word/2010/wordprocessingInk" xmlns:wne="http://schemas.microsoft.com/office/word/2006/wordml" xmlns:wps="http://schemas.microsoft.com/office/word/2010/wordprocessingShape" mc:Ignorable="w14 w15 w16se wp14">
+<w:hdr xmlns:wpc="http://schemas.microsoft.com/office/word/2010/wordprocessingCanvas" xmlns:cx="http://schemas.microsoft.com/office/drawing/2014/chartex" xmlns:cx1="http://schemas.microsoft.com/office/drawing/2015/9/8/chartex" xmlns:mc="http://schemas.openxmlformats.org/markup-compatibility/2006" xmlns:o="urn:schemas-microsoft-com:office:office" xmlns:r="http://schemas.openxmlformats.org/officeDocument/2006/relationships" xmlns:m="http://schemas.openxmlformats.org/officeDocument/2006/math" xmlns:v="urn:schemas-microsoft-com:vml" xmlns:wp14="http://schemas.microsoft.com/office/word/2010/wordprocessingDrawing" xmlns:wp="http://schemas.openxmlformats.org/drawingml/2006/wordprocessingDrawing" xmlns:w10="urn:schemas-microsoft-com:office:word" xmlns:w="http://schemas.openxmlformats.org/wordprocessingml/2006/main" xmlns:w14="http://schemas.microsoft.com/office/word/2010/wordml" xmlns:w15="http://schemas.microsoft.com/office/word/2012/wordml" xmlns:w16se="http://schemas.microsoft.com/office/word/2015/wordml/symex" xmlns:wpg="http://schemas.microsoft.com/office/word/2010/wordprocessingGroup" xmlns:wpi="http://schemas.microsoft.com/office/word/2010/wordprocessingInk" xmlns:wne="http://schemas.microsoft.com/office/word/2006/wordml" xmlns:wps="http://schemas.microsoft.com/office/word/2010/wordprocessingShape" mc:Ignorable="w14 w15 w16se wp14">
   <w:p>
     <w:pPr>
       <w:pStyle w:val="a4"/>
@@ -1525,7 +2195,7 @@
 </file>
 
 <file path=word/header3.xml><?xml version="1.0" encoding="utf-8"?>
-<w:hdr xmlns:wpc="http://schemas.microsoft.com/office/word/2010/wordprocessingCanvas" xmlns:cx="http://schemas.microsoft.com/office/drawing/2014/chartex" xmlns:mc="http://schemas.openxmlformats.org/markup-compatibility/2006" xmlns:o="urn:schemas-microsoft-com:office:office" xmlns:r="http://schemas.openxmlformats.org/officeDocument/2006/relationships" xmlns:m="http://schemas.openxmlformats.org/officeDocument/2006/math" xmlns:v="urn:schemas-microsoft-com:vml" xmlns:wp14="http://schemas.microsoft.com/office/word/2010/wordprocessingDrawing" xmlns:wp="http://schemas.openxmlformats.org/drawingml/2006/wordprocessingDrawing" xmlns:w10="urn:schemas-microsoft-com:office:word" xmlns:w="http://schemas.openxmlformats.org/wordprocessingml/2006/main" xmlns:w14="http://schemas.microsoft.com/office/word/2010/wordml" xmlns:w15="http://schemas.microsoft.com/office/word/2012/wordml" xmlns:w16se="http://schemas.microsoft.com/office/word/2015/wordml/symex" xmlns:wpg="http://schemas.microsoft.com/office/word/2010/wordprocessingGroup" xmlns:wpi="http://schemas.microsoft.com/office/word/2010/wordprocessingInk" xmlns:wne="http://schemas.microsoft.com/office/word/2006/wordml" xmlns:wps="http://schemas.microsoft.com/office/word/2010/wordprocessingShape" mc:Ignorable="w14 w15 w16se wp14">
+<w:hdr xmlns:wpc="http://schemas.microsoft.com/office/word/2010/wordprocessingCanvas" xmlns:cx="http://schemas.microsoft.com/office/drawing/2014/chartex" xmlns:cx1="http://schemas.microsoft.com/office/drawing/2015/9/8/chartex" xmlns:mc="http://schemas.openxmlformats.org/markup-compatibility/2006" xmlns:o="urn:schemas-microsoft-com:office:office" xmlns:r="http://schemas.openxmlformats.org/officeDocument/2006/relationships" xmlns:m="http://schemas.openxmlformats.org/officeDocument/2006/math" xmlns:v="urn:schemas-microsoft-com:vml" xmlns:wp14="http://schemas.microsoft.com/office/word/2010/wordprocessingDrawing" xmlns:wp="http://schemas.openxmlformats.org/drawingml/2006/wordprocessingDrawing" xmlns:w10="urn:schemas-microsoft-com:office:word" xmlns:w="http://schemas.openxmlformats.org/wordprocessingml/2006/main" xmlns:w14="http://schemas.microsoft.com/office/word/2010/wordml" xmlns:w15="http://schemas.microsoft.com/office/word/2012/wordml" xmlns:w16se="http://schemas.microsoft.com/office/word/2015/wordml/symex" xmlns:wpg="http://schemas.microsoft.com/office/word/2010/wordprocessingGroup" xmlns:wpi="http://schemas.microsoft.com/office/word/2010/wordprocessingInk" xmlns:wne="http://schemas.microsoft.com/office/word/2006/wordml" xmlns:wps="http://schemas.microsoft.com/office/word/2010/wordprocessingShape" mc:Ignorable="w14 w15 w16se wp14">
   <w:p>
     <w:pPr>
       <w:pStyle w:val="a4"/>
@@ -1536,7 +2206,7 @@
 </file>
 
 <file path=word/numbering.xml><?xml version="1.0" encoding="utf-8"?>
-<w:numbering xmlns:wpc="http://schemas.microsoft.com/office/word/2010/wordprocessingCanvas" xmlns:cx="http://schemas.microsoft.com/office/drawing/2014/chartex" xmlns:mc="http://schemas.openxmlformats.org/markup-compatibility/2006" xmlns:o="urn:schemas-microsoft-com:office:office" xmlns:r="http://schemas.openxmlformats.org/officeDocument/2006/relationships" xmlns:m="http://schemas.openxmlformats.org/officeDocument/2006/math" xmlns:v="urn:schemas-microsoft-com:vml" xmlns:wp14="http://schemas.microsoft.com/office/word/2010/wordprocessingDrawing" xmlns:wp="http://schemas.openxmlformats.org/drawingml/2006/wordprocessingDrawing" xmlns:w10="urn:schemas-microsoft-com:office:word" xmlns:w="http://schemas.openxmlformats.org/wordprocessingml/2006/main" xmlns:w14="http://schemas.microsoft.com/office/word/2010/wordml" xmlns:w15="http://schemas.microsoft.com/office/word/2012/wordml" xmlns:w16se="http://schemas.microsoft.com/office/word/2015/wordml/symex" xmlns:wpg="http://schemas.microsoft.com/office/word/2010/wordprocessingGroup" xmlns:wpi="http://schemas.microsoft.com/office/word/2010/wordprocessingInk" xmlns:wne="http://schemas.microsoft.com/office/word/2006/wordml" xmlns:wps="http://schemas.microsoft.com/office/word/2010/wordprocessingShape" mc:Ignorable="w14 w15 w16se wp14">
+<w:numbering xmlns:wpc="http://schemas.microsoft.com/office/word/2010/wordprocessingCanvas" xmlns:cx="http://schemas.microsoft.com/office/drawing/2014/chartex" xmlns:cx1="http://schemas.microsoft.com/office/drawing/2015/9/8/chartex" xmlns:mc="http://schemas.openxmlformats.org/markup-compatibility/2006" xmlns:o="urn:schemas-microsoft-com:office:office" xmlns:r="http://schemas.openxmlformats.org/officeDocument/2006/relationships" xmlns:m="http://schemas.openxmlformats.org/officeDocument/2006/math" xmlns:v="urn:schemas-microsoft-com:vml" xmlns:wp14="http://schemas.microsoft.com/office/word/2010/wordprocessingDrawing" xmlns:wp="http://schemas.openxmlformats.org/drawingml/2006/wordprocessingDrawing" xmlns:w10="urn:schemas-microsoft-com:office:word" xmlns:w="http://schemas.openxmlformats.org/wordprocessingml/2006/main" xmlns:w14="http://schemas.microsoft.com/office/word/2010/wordml" xmlns:w15="http://schemas.microsoft.com/office/word/2012/wordml" xmlns:w16se="http://schemas.microsoft.com/office/word/2015/wordml/symex" xmlns:wpg="http://schemas.microsoft.com/office/word/2010/wordprocessingGroup" xmlns:wpi="http://schemas.microsoft.com/office/word/2010/wordprocessingInk" xmlns:wne="http://schemas.microsoft.com/office/word/2006/wordml" xmlns:wps="http://schemas.microsoft.com/office/word/2010/wordprocessingShape" mc:Ignorable="w14 w15 w16se wp14">
   <w:abstractNum w:abstractNumId="0" w15:restartNumberingAfterBreak="0">
     <w:nsid w:val="01716EAB"/>
     <w:multiLevelType w:val="hybridMultilevel"/>
@@ -2826,566 +3496,6 @@
 </w:styles>
 </file>
 
-<file path=word/glossary/document.xml><?xml version="1.0" encoding="utf-8"?>
-<w:glossaryDocument xmlns:wpc="http://schemas.microsoft.com/office/word/2010/wordprocessingCanvas" xmlns:cx="http://schemas.microsoft.com/office/drawing/2014/chartex" xmlns:mc="http://schemas.openxmlformats.org/markup-compatibility/2006" xmlns:o="urn:schemas-microsoft-com:office:office" xmlns:r="http://schemas.openxmlformats.org/officeDocument/2006/relationships" xmlns:m="http://schemas.openxmlformats.org/officeDocument/2006/math" xmlns:v="urn:schemas-microsoft-com:vml" xmlns:wp14="http://schemas.microsoft.com/office/word/2010/wordprocessingDrawing" xmlns:wp="http://schemas.openxmlformats.org/drawingml/2006/wordprocessingDrawing" xmlns:w10="urn:schemas-microsoft-com:office:word" xmlns:w="http://schemas.openxmlformats.org/wordprocessingml/2006/main" xmlns:w14="http://schemas.microsoft.com/office/word/2010/wordml" xmlns:w15="http://schemas.microsoft.com/office/word/2012/wordml" xmlns:w16se="http://schemas.microsoft.com/office/word/2015/wordml/symex" xmlns:wpg="http://schemas.microsoft.com/office/word/2010/wordprocessingGroup" xmlns:wpi="http://schemas.microsoft.com/office/word/2010/wordprocessingInk" xmlns:wne="http://schemas.microsoft.com/office/word/2006/wordml" xmlns:wps="http://schemas.microsoft.com/office/word/2010/wordprocessingShape" mc:Ignorable="w14 w15 w16se wp14"/>
-</file>
-
-<file path=word/glossary/fontTable.xml><?xml version="1.0" encoding="utf-8"?>
-<w:fonts xmlns:mc="http://schemas.openxmlformats.org/markup-compatibility/2006" xmlns:r="http://schemas.openxmlformats.org/officeDocument/2006/relationships" xmlns:w="http://schemas.openxmlformats.org/wordprocessingml/2006/main" xmlns:w14="http://schemas.microsoft.com/office/word/2010/wordml" xmlns:w15="http://schemas.microsoft.com/office/word/2012/wordml" xmlns:w16se="http://schemas.microsoft.com/office/word/2015/wordml/symex" mc:Ignorable="w14 w15 w16se">
-  <w:font w:name="Times New Roman">
-    <w:panose1 w:val="02020603050405020304"/>
-    <w:charset w:val="00"/>
-    <w:family w:val="roman"/>
-    <w:pitch w:val="variable"/>
-    <w:sig w:usb0="E0002AFF" w:usb1="C0007841" w:usb2="00000009" w:usb3="00000000" w:csb0="000001FF" w:csb1="00000000"/>
-  </w:font>
-  <w:font w:name="Wingdings">
-    <w:panose1 w:val="05000000000000000000"/>
-    <w:charset w:val="02"/>
-    <w:family w:val="auto"/>
-    <w:pitch w:val="variable"/>
-    <w:sig w:usb0="00000000" w:usb1="10000000" w:usb2="00000000" w:usb3="00000000" w:csb0="80000000" w:csb1="00000000"/>
-  </w:font>
-  <w:font w:name="等线">
-    <w:altName w:val="DengXian"/>
-    <w:panose1 w:val="02010600030101010101"/>
-    <w:charset w:val="86"/>
-    <w:family w:val="auto"/>
-    <w:pitch w:val="variable"/>
-    <w:sig w:usb0="A00002BF" w:usb1="38CF7CFA" w:usb2="00000016" w:usb3="00000000" w:csb0="0004000F" w:csb1="00000000"/>
-  </w:font>
-  <w:font w:name="宋体">
-    <w:altName w:val="SimSun"/>
-    <w:panose1 w:val="02010600030101010101"/>
-    <w:charset w:val="86"/>
-    <w:family w:val="auto"/>
-    <w:pitch w:val="variable"/>
-    <w:sig w:usb0="00000003" w:usb1="288F0000" w:usb2="00000016" w:usb3="00000000" w:csb0="00040001" w:csb1="00000000"/>
-  </w:font>
-  <w:font w:name="黑体">
-    <w:altName w:val="SimHei"/>
-    <w:panose1 w:val="02010609060101010101"/>
-    <w:charset w:val="86"/>
-    <w:family w:val="modern"/>
-    <w:pitch w:val="fixed"/>
-    <w:sig w:usb0="800002BF" w:usb1="38CF7CFA" w:usb2="00000016" w:usb3="00000000" w:csb0="00040001" w:csb1="00000000"/>
-  </w:font>
-  <w:font w:name="等线 Light">
-    <w:panose1 w:val="02010600030101010101"/>
-    <w:charset w:val="86"/>
-    <w:family w:val="auto"/>
-    <w:pitch w:val="variable"/>
-    <w:sig w:usb0="A00002BF" w:usb1="38CF7CFA" w:usb2="00000016" w:usb3="00000000" w:csb0="0004000F" w:csb1="00000000"/>
-  </w:font>
-</w:fonts>
-</file>
-
-<file path=word/glossary/settings.xml><?xml version="1.0" encoding="utf-8"?>
-<w:settings xmlns:mc="http://schemas.openxmlformats.org/markup-compatibility/2006" xmlns:o="urn:schemas-microsoft-com:office:office" xmlns:r="http://schemas.openxmlformats.org/officeDocument/2006/relationships" xmlns:m="http://schemas.openxmlformats.org/officeDocument/2006/math" xmlns:v="urn:schemas-microsoft-com:vml" xmlns:w10="urn:schemas-microsoft-com:office:word" xmlns:w="http://schemas.openxmlformats.org/wordprocessingml/2006/main" xmlns:w14="http://schemas.microsoft.com/office/word/2010/wordml" xmlns:w15="http://schemas.microsoft.com/office/word/2012/wordml" xmlns:w16se="http://schemas.microsoft.com/office/word/2015/wordml/symex" xmlns:sl="http://schemas.openxmlformats.org/schemaLibrary/2006/main" mc:Ignorable="w14 w15 w16se">
-  <w:view w:val="normal"/>
-  <w:bordersDoNotSurroundHeader/>
-  <w:bordersDoNotSurroundFooter/>
-  <w:defaultTabStop w:val="420"/>
-  <w:drawingGridVerticalSpacing w:val="156"/>
-  <w:displayHorizontalDrawingGridEvery w:val="0"/>
-  <w:displayVerticalDrawingGridEvery w:val="2"/>
-  <w:characterSpacingControl w:val="compressPunctuation"/>
-  <w:compat>
-    <w:spaceForUL/>
-    <w:balanceSingleByteDoubleByteWidth/>
-    <w:doNotLeaveBackslashAlone/>
-    <w:ulTrailSpace/>
-    <w:doNotExpandShiftReturn/>
-    <w:adjustLineHeightInTable/>
-    <w:useFELayout/>
-    <w:compatSetting w:name="compatibilityMode" w:uri="http://schemas.microsoft.com/office/word" w:val="15"/>
-    <w:compatSetting w:name="overrideTableStyleFontSizeAndJustification" w:uri="http://schemas.microsoft.com/office/word" w:val="1"/>
-    <w:compatSetting w:name="enableOpenTypeFeatures" w:uri="http://schemas.microsoft.com/office/word" w:val="1"/>
-    <w:compatSetting w:name="doNotFlipMirrorIndents" w:uri="http://schemas.microsoft.com/office/word" w:val="1"/>
-    <w:compatSetting w:name="differentiateMultirowTableHeaders" w:uri="http://schemas.microsoft.com/office/word" w:val="1"/>
-  </w:compat>
-  <w:rsids>
-    <w:rsidRoot w:val="00FC6909"/>
-    <w:rsid w:val="00025B09"/>
-    <w:rsid w:val="00FC6909"/>
-  </w:rsids>
-  <m:mathPr>
-    <m:mathFont m:val="Cambria Math"/>
-    <m:brkBin m:val="before"/>
-    <m:brkBinSub m:val="--"/>
-    <m:smallFrac m:val="0"/>
-    <m:dispDef/>
-    <m:lMargin m:val="0"/>
-    <m:rMargin m:val="0"/>
-    <m:defJc m:val="centerGroup"/>
-    <m:wrapIndent m:val="1440"/>
-    <m:intLim m:val="subSup"/>
-    <m:naryLim m:val="undOvr"/>
-  </m:mathPr>
-  <w:themeFontLang w:val="en-US" w:eastAsia="zh-CN"/>
-  <w:clrSchemeMapping w:bg1="light1" w:t1="dark1" w:bg2="light2" w:t2="dark2" w:accent1="accent1" w:accent2="accent2" w:accent3="accent3" w:accent4="accent4" w:accent5="accent5" w:accent6="accent6" w:hyperlink="hyperlink" w:followedHyperlink="followedHyperlink"/>
-  <w:decimalSymbol w:val="."/>
-  <w:listSeparator w:val=","/>
-  <w15:chartTrackingRefBased/>
-</w:settings>
-</file>
-
-<file path=word/glossary/styles.xml><?xml version="1.0" encoding="utf-8"?>
-<w:styles xmlns:mc="http://schemas.openxmlformats.org/markup-compatibility/2006" xmlns:r="http://schemas.openxmlformats.org/officeDocument/2006/relationships" xmlns:w="http://schemas.openxmlformats.org/wordprocessingml/2006/main" xmlns:w14="http://schemas.microsoft.com/office/word/2010/wordml" xmlns:w15="http://schemas.microsoft.com/office/word/2012/wordml" xmlns:w16se="http://schemas.microsoft.com/office/word/2015/wordml/symex" mc:Ignorable="w14 w15 w16se">
-  <w:docDefaults>
-    <w:rPrDefault>
-      <w:rPr>
-        <w:rFonts w:asciiTheme="minorHAnsi" w:eastAsiaTheme="minorEastAsia" w:hAnsiTheme="minorHAnsi" w:cstheme="minorBidi"/>
-        <w:kern w:val="2"/>
-        <w:sz w:val="21"/>
-        <w:szCs w:val="22"/>
-        <w:lang w:val="en-US" w:eastAsia="zh-CN" w:bidi="ar-SA"/>
-      </w:rPr>
-    </w:rPrDefault>
-    <w:pPrDefault/>
-  </w:docDefaults>
-  <w:latentStyles w:defLockedState="0" w:defUIPriority="99" w:defSemiHidden="0" w:defUnhideWhenUsed="0" w:defQFormat="0" w:count="371">
-    <w:lsdException w:name="Normal" w:uiPriority="0" w:qFormat="1"/>
-    <w:lsdException w:name="heading 1" w:uiPriority="9" w:qFormat="1"/>
-    <w:lsdException w:name="heading 2" w:semiHidden="1" w:uiPriority="9" w:unhideWhenUsed="1" w:qFormat="1"/>
-    <w:lsdException w:name="heading 3" w:semiHidden="1" w:uiPriority="9" w:unhideWhenUsed="1" w:qFormat="1"/>
-    <w:lsdException w:name="heading 4" w:semiHidden="1" w:uiPriority="9" w:unhideWhenUsed="1" w:qFormat="1"/>
-    <w:lsdException w:name="heading 5" w:semiHidden="1" w:uiPriority="9" w:unhideWhenUsed="1" w:qFormat="1"/>
-    <w:lsdException w:name="heading 6" w:semiHidden="1" w:uiPriority="9" w:unhideWhenUsed="1" w:qFormat="1"/>
-    <w:lsdException w:name="heading 7" w:semiHidden="1" w:uiPriority="9" w:unhideWhenUsed="1" w:qFormat="1"/>
-    <w:lsdException w:name="heading 8" w:semiHidden="1" w:uiPriority="9" w:unhideWhenUsed="1" w:qFormat="1"/>
-    <w:lsdException w:name="heading 9" w:semiHidden="1" w:uiPriority="9" w:unhideWhenUsed="1" w:qFormat="1"/>
-    <w:lsdException w:name="index 1" w:semiHidden="1" w:unhideWhenUsed="1"/>
-    <w:lsdException w:name="index 2" w:semiHidden="1" w:unhideWhenUsed="1"/>
-    <w:lsdException w:name="index 3" w:semiHidden="1" w:unhideWhenUsed="1"/>
-    <w:lsdException w:name="index 4" w:semiHidden="1" w:unhideWhenUsed="1"/>
-    <w:lsdException w:name="index 5" w:semiHidden="1" w:unhideWhenUsed="1"/>
-    <w:lsdException w:name="index 6" w:semiHidden="1" w:unhideWhenUsed="1"/>
-    <w:lsdException w:name="index 7" w:semiHidden="1" w:unhideWhenUsed="1"/>
-    <w:lsdException w:name="index 8" w:semiHidden="1" w:unhideWhenUsed="1"/>
-    <w:lsdException w:name="index 9" w:semiHidden="1" w:unhideWhenUsed="1"/>
-    <w:lsdException w:name="toc 1" w:semiHidden="1" w:uiPriority="39" w:unhideWhenUsed="1"/>
-    <w:lsdException w:name="toc 2" w:semiHidden="1" w:uiPriority="39" w:unhideWhenUsed="1"/>
-    <w:lsdException w:name="toc 3" w:semiHidden="1" w:uiPriority="39" w:unhideWhenUsed="1"/>
-    <w:lsdException w:name="toc 4" w:semiHidden="1" w:uiPriority="39" w:unhideWhenUsed="1"/>
-    <w:lsdException w:name="toc 5" w:semiHidden="1" w:uiPriority="39" w:unhideWhenUsed="1"/>
-    <w:lsdException w:name="toc 6" w:semiHidden="1" w:uiPriority="39" w:unhideWhenUsed="1"/>
-    <w:lsdException w:name="toc 7" w:semiHidden="1" w:uiPriority="39" w:unhideWhenUsed="1"/>
-    <w:lsdException w:name="toc 8" w:semiHidden="1" w:uiPriority="39" w:unhideWhenUsed="1"/>
-    <w:lsdException w:name="toc 9" w:semiHidden="1" w:uiPriority="39" w:unhideWhenUsed="1"/>
-    <w:lsdException w:name="Normal Indent" w:semiHidden="1" w:unhideWhenUsed="1"/>
-    <w:lsdException w:name="footnote text" w:semiHidden="1" w:unhideWhenUsed="1"/>
-    <w:lsdException w:name="annotation text" w:semiHidden="1" w:unhideWhenUsed="1"/>
-    <w:lsdException w:name="header" w:semiHidden="1" w:unhideWhenUsed="1"/>
-    <w:lsdException w:name="footer" w:semiHidden="1" w:unhideWhenUsed="1"/>
-    <w:lsdException w:name="index heading" w:semiHidden="1" w:unhideWhenUsed="1"/>
-    <w:lsdException w:name="caption" w:semiHidden="1" w:uiPriority="35" w:unhideWhenUsed="1" w:qFormat="1"/>
-    <w:lsdException w:name="table of figures" w:semiHidden="1" w:unhideWhenUsed="1"/>
-    <w:lsdException w:name="envelope address" w:semiHidden="1" w:unhideWhenUsed="1"/>
-    <w:lsdException w:name="envelope return" w:semiHidden="1" w:unhideWhenUsed="1"/>
-    <w:lsdException w:name="footnote reference" w:semiHidden="1" w:unhideWhenUsed="1"/>
-    <w:lsdException w:name="annotation reference" w:semiHidden="1" w:unhideWhenUsed="1"/>
-    <w:lsdException w:name="line number" w:semiHidden="1" w:unhideWhenUsed="1"/>
-    <w:lsdException w:name="page number" w:semiHidden="1" w:unhideWhenUsed="1"/>
-    <w:lsdException w:name="endnote reference" w:semiHidden="1" w:unhideWhenUsed="1"/>
-    <w:lsdException w:name="endnote text" w:semiHidden="1" w:unhideWhenUsed="1"/>
-    <w:lsdException w:name="table of authorities" w:semiHidden="1" w:unhideWhenUsed="1"/>
-    <w:lsdException w:name="macro" w:semiHidden="1" w:unhideWhenUsed="1"/>
-    <w:lsdException w:name="toa heading" w:semiHidden="1" w:unhideWhenUsed="1"/>
-    <w:lsdException w:name="List" w:semiHidden="1" w:unhideWhenUsed="1"/>
-    <w:lsdException w:name="List Bullet" w:semiHidden="1" w:unhideWhenUsed="1"/>
-    <w:lsdException w:name="List Number" w:semiHidden="1" w:unhideWhenUsed="1"/>
-    <w:lsdException w:name="List 2" w:semiHidden="1" w:unhideWhenUsed="1"/>
-    <w:lsdException w:name="List 3" w:semiHidden="1" w:unhideWhenUsed="1"/>
-    <w:lsdException w:name="List 4" w:semiHidden="1" w:unhideWhenUsed="1"/>
-    <w:lsdException w:name="List 5" w:semiHidden="1" w:unhideWhenUsed="1"/>
-    <w:lsdException w:name="List Bullet 2" w:semiHidden="1" w:unhideWhenUsed="1"/>
-    <w:lsdException w:name="List Bullet 3" w:semiHidden="1" w:unhideWhenUsed="1"/>
-    <w:lsdException w:name="List Bullet 4" w:semiHidden="1" w:unhideWhenUsed="1"/>
-    <w:lsdException w:name="List Bullet 5" w:semiHidden="1" w:unhideWhenUsed="1"/>
-    <w:lsdException w:name="List Number 2" w:semiHidden="1" w:unhideWhenUsed="1"/>
-    <w:lsdException w:name="List Number 3" w:semiHidden="1" w:unhideWhenUsed="1"/>
-    <w:lsdException w:name="List Number 4" w:semiHidden="1" w:unhideWhenUsed="1"/>
-    <w:lsdException w:name="List Number 5" w:semiHidden="1" w:unhideWhenUsed="1"/>
-    <w:lsdException w:name="Title" w:uiPriority="10" w:qFormat="1"/>
-    <w:lsdException w:name="Closing" w:semiHidden="1" w:unhideWhenUsed="1"/>
-    <w:lsdException w:name="Signature" w:semiHidden="1" w:unhideWhenUsed="1"/>
-    <w:lsdException w:name="Default Paragraph Font" w:semiHidden="1" w:uiPriority="1" w:unhideWhenUsed="1"/>
-    <w:lsdException w:name="Body Text" w:semiHidden="1" w:unhideWhenUsed="1"/>
-    <w:lsdException w:name="Body Text Indent" w:semiHidden="1" w:unhideWhenUsed="1"/>
-    <w:lsdException w:name="List Continue" w:semiHidden="1" w:unhideWhenUsed="1"/>
-    <w:lsdException w:name="List Continue 2" w:semiHidden="1" w:unhideWhenUsed="1"/>
-    <w:lsdException w:name="List Continue 3" w:semiHidden="1" w:unhideWhenUsed="1"/>
-    <w:lsdException w:name="List Continue 4" w:semiHidden="1" w:unhideWhenUsed="1"/>
-    <w:lsdException w:name="List Continue 5" w:semiHidden="1" w:unhideWhenUsed="1"/>
-    <w:lsdException w:name="Message Header" w:semiHidden="1" w:unhideWhenUsed="1"/>
-    <w:lsdException w:name="Subtitle" w:uiPriority="11" w:qFormat="1"/>
-    <w:lsdException w:name="Salutation" w:semiHidden="1" w:unhideWhenUsed="1"/>
-    <w:lsdException w:name="Date" w:semiHidden="1" w:unhideWhenUsed="1"/>
-    <w:lsdException w:name="Body Text First Indent" w:semiHidden="1" w:unhideWhenUsed="1"/>
-    <w:lsdException w:name="Body Text First Indent 2" w:semiHidden="1" w:unhideWhenUsed="1"/>
-    <w:lsdException w:name="Note Heading" w:semiHidden="1" w:unhideWhenUsed="1"/>
-    <w:lsdException w:name="Body Text 2" w:semiHidden="1" w:unhideWhenUsed="1"/>
-    <w:lsdException w:name="Body Text 3" w:semiHidden="1" w:unhideWhenUsed="1"/>
-    <w:lsdException w:name="Body Text Indent 2" w:semiHidden="1" w:unhideWhenUsed="1"/>
-    <w:lsdException w:name="Body Text Indent 3" w:semiHidden="1" w:unhideWhenUsed="1"/>
-    <w:lsdException w:name="Block Text" w:semiHidden="1" w:unhideWhenUsed="1"/>
-    <w:lsdException w:name="Hyperlink" w:semiHidden="1" w:unhideWhenUsed="1"/>
-    <w:lsdException w:name="FollowedHyperlink" w:semiHidden="1" w:unhideWhenUsed="1"/>
-    <w:lsdException w:name="Strong" w:uiPriority="22" w:qFormat="1"/>
-    <w:lsdException w:name="Emphasis" w:uiPriority="20" w:qFormat="1"/>
-    <w:lsdException w:name="Document Map" w:semiHidden="1" w:unhideWhenUsed="1"/>
-    <w:lsdException w:name="Plain Text" w:semiHidden="1" w:unhideWhenUsed="1"/>
-    <w:lsdException w:name="E-mail Signature" w:semiHidden="1" w:unhideWhenUsed="1"/>
-    <w:lsdException w:name="HTML Top of Form" w:semiHidden="1" w:unhideWhenUsed="1"/>
-    <w:lsdException w:name="HTML Bottom of Form" w:semiHidden="1" w:unhideWhenUsed="1"/>
-    <w:lsdException w:name="Normal (Web)" w:semiHidden="1" w:unhideWhenUsed="1"/>
-    <w:lsdException w:name="HTML Acronym" w:semiHidden="1" w:unhideWhenUsed="1"/>
-    <w:lsdException w:name="HTML Address" w:semiHidden="1" w:unhideWhenUsed="1"/>
-    <w:lsdException w:name="HTML Cite" w:semiHidden="1" w:unhideWhenUsed="1"/>
-    <w:lsdException w:name="HTML Code" w:semiHidden="1" w:unhideWhenUsed="1"/>
-    <w:lsdException w:name="HTML Definition" w:semiHidden="1" w:unhideWhenUsed="1"/>
-    <w:lsdException w:name="HTML Keyboard" w:semiHidden="1" w:unhideWhenUsed="1"/>
-    <w:lsdException w:name="HTML Preformatted" w:semiHidden="1" w:unhideWhenUsed="1"/>
-    <w:lsdException w:name="HTML Sample" w:semiHidden="1" w:unhideWhenUsed="1"/>
-    <w:lsdException w:name="HTML Typewriter" w:semiHidden="1" w:unhideWhenUsed="1"/>
-    <w:lsdException w:name="HTML Variable" w:semiHidden="1" w:unhideWhenUsed="1"/>
-    <w:lsdException w:name="Normal Table" w:semiHidden="1" w:unhideWhenUsed="1"/>
-    <w:lsdException w:name="annotation subject" w:semiHidden="1" w:unhideWhenUsed="1"/>
-    <w:lsdException w:name="No List" w:semiHidden="1" w:unhideWhenUsed="1"/>
-    <w:lsdException w:name="Outline List 1" w:semiHidden="1" w:unhideWhenUsed="1"/>
-    <w:lsdException w:name="Outline List 2" w:semiHidden="1" w:unhideWhenUsed="1"/>
-    <w:lsdException w:name="Outline List 3" w:semiHidden="1" w:unhideWhenUsed="1"/>
-    <w:lsdException w:name="Table Simple 1" w:semiHidden="1" w:unhideWhenUsed="1"/>
-    <w:lsdException w:name="Table Simple 2" w:semiHidden="1" w:unhideWhenUsed="1"/>
-    <w:lsdException w:name="Table Simple 3" w:semiHidden="1" w:unhideWhenUsed="1"/>
-    <w:lsdException w:name="Table Classic 1" w:semiHidden="1" w:unhideWhenUsed="1"/>
-    <w:lsdException w:name="Table Classic 2" w:semiHidden="1" w:unhideWhenUsed="1"/>
-    <w:lsdException w:name="Table Classic 3" w:semiHidden="1" w:unhideWhenUsed="1"/>
-    <w:lsdException w:name="Table Classic 4" w:semiHidden="1" w:unhideWhenUsed="1"/>
-    <w:lsdException w:name="Table Colorful 1" w:semiHidden="1" w:unhideWhenUsed="1"/>
-    <w:lsdException w:name="Table Colorful 2" w:semiHidden="1" w:unhideWhenUsed="1"/>
-    <w:lsdException w:name="Table Colorful 3" w:semiHidden="1" w:unhideWhenUsed="1"/>
-    <w:lsdException w:name="Table Columns 1" w:semiHidden="1" w:unhideWhenUsed="1"/>
-    <w:lsdException w:name="Table Columns 2" w:semiHidden="1" w:unhideWhenUsed="1"/>
-    <w:lsdException w:name="Table Columns 3" w:semiHidden="1" w:unhideWhenUsed="1"/>
-    <w:lsdException w:name="Table Columns 4" w:semiHidden="1" w:unhideWhenUsed="1"/>
-    <w:lsdException w:name="Table Columns 5" w:semiHidden="1" w:unhideWhenUsed="1"/>
-    <w:lsdException w:name="Table Grid 1" w:semiHidden="1" w:unhideWhenUsed="1"/>
-    <w:lsdException w:name="Table Grid 2" w:semiHidden="1" w:unhideWhenUsed="1"/>
-    <w:lsdException w:name="Table Grid 3" w:semiHidden="1" w:unhideWhenUsed="1"/>
-    <w:lsdException w:name="Table Grid 4" w:semiHidden="1" w:unhideWhenUsed="1"/>
-    <w:lsdException w:name="Table Grid 5" w:semiHidden="1" w:unhideWhenUsed="1"/>
-    <w:lsdException w:name="Table Grid 6" w:semiHidden="1" w:unhideWhenUsed="1"/>
-    <w:lsdException w:name="Table Grid 7" w:semiHidden="1" w:unhideWhenUsed="1"/>
-    <w:lsdException w:name="Table Grid 8" w:semiHidden="1" w:unhideWhenUsed="1"/>
-    <w:lsdException w:name="Table List 1" w:semiHidden="1" w:unhideWhenUsed="1"/>
-    <w:lsdException w:name="Table List 2" w:semiHidden="1" w:unhideWhenUsed="1"/>
-    <w:lsdException w:name="Table List 3" w:semiHidden="1" w:unhideWhenUsed="1"/>
-    <w:lsdException w:name="Table List 4" w:semiHidden="1" w:unhideWhenUsed="1"/>
-    <w:lsdException w:name="Table List 5" w:semiHidden="1" w:unhideWhenUsed="1"/>
-    <w:lsdException w:name="Table List 6" w:semiHidden="1" w:unhideWhenUsed="1"/>
-    <w:lsdException w:name="Table List 7" w:semiHidden="1" w:unhideWhenUsed="1"/>
-    <w:lsdException w:name="Table List 8" w:semiHidden="1" w:unhideWhenUsed="1"/>
-    <w:lsdException w:name="Table 3D effects 1" w:semiHidden="1" w:unhideWhenUsed="1"/>
-    <w:lsdException w:name="Table 3D effects 2" w:semiHidden="1" w:unhideWhenUsed="1"/>
-    <w:lsdException w:name="Table 3D effects 3" w:semiHidden="1" w:unhideWhenUsed="1"/>
-    <w:lsdException w:name="Table Contemporary" w:semiHidden="1" w:unhideWhenUsed="1"/>
-    <w:lsdException w:name="Table Elegant" w:semiHidden="1" w:unhideWhenUsed="1"/>
-    <w:lsdException w:name="Table Professional" w:semiHidden="1" w:unhideWhenUsed="1"/>
-    <w:lsdException w:name="Table Subtle 1" w:semiHidden="1" w:unhideWhenUsed="1"/>
-    <w:lsdException w:name="Table Subtle 2" w:semiHidden="1" w:unhideWhenUsed="1"/>
-    <w:lsdException w:name="Table Web 1" w:semiHidden="1" w:unhideWhenUsed="1"/>
-    <w:lsdException w:name="Table Web 2" w:semiHidden="1" w:unhideWhenUsed="1"/>
-    <w:lsdException w:name="Table Web 3" w:semiHidden="1" w:unhideWhenUsed="1"/>
-    <w:lsdException w:name="Balloon Text" w:semiHidden="1" w:unhideWhenUsed="1"/>
-    <w:lsdException w:name="Table Grid" w:uiPriority="39"/>
-    <w:lsdException w:name="Table Theme" w:semiHidden="1" w:unhideWhenUsed="1"/>
-    <w:lsdException w:name="Placeholder Text" w:semiHidden="1"/>
-    <w:lsdException w:name="No Spacing" w:uiPriority="1" w:qFormat="1"/>
-    <w:lsdException w:name="Light Shading" w:uiPriority="60"/>
-    <w:lsdException w:name="Light List" w:uiPriority="61"/>
-    <w:lsdException w:name="Light Grid" w:uiPriority="62"/>
-    <w:lsdException w:name="Medium Shading 1" w:uiPriority="63"/>
-    <w:lsdException w:name="Medium Shading 2" w:uiPriority="64"/>
-    <w:lsdException w:name="Medium List 1" w:uiPriority="65"/>
-    <w:lsdException w:name="Medium List 2" w:uiPriority="66"/>
-    <w:lsdException w:name="Medium Grid 1" w:uiPriority="67"/>
-    <w:lsdException w:name="Medium Grid 2" w:uiPriority="68"/>
-    <w:lsdException w:name="Medium Grid 3" w:uiPriority="69"/>
-    <w:lsdException w:name="Dark List" w:uiPriority="70"/>
-    <w:lsdException w:name="Colorful Shading" w:uiPriority="71"/>
-    <w:lsdException w:name="Colorful List" w:uiPriority="72"/>
-    <w:lsdException w:name="Colorful Grid" w:uiPriority="73"/>
-    <w:lsdException w:name="Light Shading Accent 1" w:uiPriority="60"/>
-    <w:lsdException w:name="Light List Accent 1" w:uiPriority="61"/>
-    <w:lsdException w:name="Light Grid Accent 1" w:uiPriority="62"/>
-    <w:lsdException w:name="Medium Shading 1 Accent 1" w:uiPriority="63"/>
-    <w:lsdException w:name="Medium Shading 2 Accent 1" w:uiPriority="64"/>
-    <w:lsdException w:name="Medium List 1 Accent 1" w:uiPriority="65"/>
-    <w:lsdException w:name="Revision" w:semiHidden="1"/>
-    <w:lsdException w:name="List Paragraph" w:uiPriority="34" w:qFormat="1"/>
-    <w:lsdException w:name="Quote" w:uiPriority="29" w:qFormat="1"/>
-    <w:lsdException w:name="Intense Quote" w:uiPriority="30" w:qFormat="1"/>
-    <w:lsdException w:name="Medium List 2 Accent 1" w:uiPriority="66"/>
-    <w:lsdException w:name="Medium Grid 1 Accent 1" w:uiPriority="67"/>
-    <w:lsdException w:name="Medium Grid 2 Accent 1" w:uiPriority="68"/>
-    <w:lsdException w:name="Medium Grid 3 Accent 1" w:uiPriority="69"/>
-    <w:lsdException w:name="Dark List Accent 1" w:uiPriority="70"/>
-    <w:lsdException w:name="Colorful Shading Accent 1" w:uiPriority="71"/>
-    <w:lsdException w:name="Colorful List Accent 1" w:uiPriority="72"/>
-    <w:lsdException w:name="Colorful Grid Accent 1" w:uiPriority="73"/>
-    <w:lsdException w:name="Light Shading Accent 2" w:uiPriority="60"/>
-    <w:lsdException w:name="Light List Accent 2" w:uiPriority="61"/>
-    <w:lsdException w:name="Light Grid Accent 2" w:uiPriority="62"/>
-    <w:lsdException w:name="Medium Shading 1 Accent 2" w:uiPriority="63"/>
-    <w:lsdException w:name="Medium Shading 2 Accent 2" w:uiPriority="64"/>
-    <w:lsdException w:name="Medium List 1 Accent 2" w:uiPriority="65"/>
-    <w:lsdException w:name="Medium List 2 Accent 2" w:uiPriority="66"/>
-    <w:lsdException w:name="Medium Grid 1 Accent 2" w:uiPriority="67"/>
-    <w:lsdException w:name="Medium Grid 2 Accent 2" w:uiPriority="68"/>
-    <w:lsdException w:name="Medium Grid 3 Accent 2" w:uiPriority="69"/>
-    <w:lsdException w:name="Dark List Accent 2" w:uiPriority="70"/>
-    <w:lsdException w:name="Colorful Shading Accent 2" w:uiPriority="71"/>
-    <w:lsdException w:name="Colorful List Accent 2" w:uiPriority="72"/>
-    <w:lsdException w:name="Colorful Grid Accent 2" w:uiPriority="73"/>
-    <w:lsdException w:name="Light Shading Accent 3" w:uiPriority="60"/>
-    <w:lsdException w:name="Light List Accent 3" w:uiPriority="61"/>
-    <w:lsdException w:name="Light Grid Accent 3" w:uiPriority="62"/>
-    <w:lsdException w:name="Medium Shading 1 Accent 3" w:uiPriority="63"/>
-    <w:lsdException w:name="Medium Shading 2 Accent 3" w:uiPriority="64"/>
-    <w:lsdException w:name="Medium List 1 Accent 3" w:uiPriority="65"/>
-    <w:lsdException w:name="Medium List 2 Accent 3" w:uiPriority="66"/>
-    <w:lsdException w:name="Medium Grid 1 Accent 3" w:uiPriority="67"/>
-    <w:lsdException w:name="Medium Grid 2 Accent 3" w:uiPriority="68"/>
-    <w:lsdException w:name="Medium Grid 3 Accent 3" w:uiPriority="69"/>
-    <w:lsdException w:name="Dark List Accent 3" w:uiPriority="70"/>
-    <w:lsdException w:name="Colorful Shading Accent 3" w:uiPriority="71"/>
-    <w:lsdException w:name="Colorful List Accent 3" w:uiPriority="72"/>
-    <w:lsdException w:name="Colorful Grid Accent 3" w:uiPriority="73"/>
-    <w:lsdException w:name="Light Shading Accent 4" w:uiPriority="60"/>
-    <w:lsdException w:name="Light List Accent 4" w:uiPriority="61"/>
-    <w:lsdException w:name="Light Grid Accent 4" w:uiPriority="62"/>
-    <w:lsdException w:name="Medium Shading 1 Accent 4" w:uiPriority="63"/>
-    <w:lsdException w:name="Medium Shading 2 Accent 4" w:uiPriority="64"/>
-    <w:lsdException w:name="Medium List 1 Accent 4" w:uiPriority="65"/>
-    <w:lsdException w:name="Medium List 2 Accent 4" w:uiPriority="66"/>
-    <w:lsdException w:name="Medium Grid 1 Accent 4" w:uiPriority="67"/>
-    <w:lsdException w:name="Medium Grid 2 Accent 4" w:uiPriority="68"/>
-    <w:lsdException w:name="Medium Grid 3 Accent 4" w:uiPriority="69"/>
-    <w:lsdException w:name="Dark List Accent 4" w:uiPriority="70"/>
-    <w:lsdException w:name="Colorful Shading Accent 4" w:uiPriority="71"/>
-    <w:lsdException w:name="Colorful List Accent 4" w:uiPriority="72"/>
-    <w:lsdException w:name="Colorful Grid Accent 4" w:uiPriority="73"/>
-    <w:lsdException w:name="Light Shading Accent 5" w:uiPriority="60"/>
-    <w:lsdException w:name="Light List Accent 5" w:uiPriority="61"/>
-    <w:lsdException w:name="Light Grid Accent 5" w:uiPriority="62"/>
-    <w:lsdException w:name="Medium Shading 1 Accent 5" w:uiPriority="63"/>
-    <w:lsdException w:name="Medium Shading 2 Accent 5" w:uiPriority="64"/>
-    <w:lsdException w:name="Medium List 1 Accent 5" w:uiPriority="65"/>
-    <w:lsdException w:name="Medium List 2 Accent 5" w:uiPriority="66"/>
-    <w:lsdException w:name="Medium Grid 1 Accent 5" w:uiPriority="67"/>
-    <w:lsdException w:name="Medium Grid 2 Accent 5" w:uiPriority="68"/>
-    <w:lsdException w:name="Medium Grid 3 Accent 5" w:uiPriority="69"/>
-    <w:lsdException w:name="Dark List Accent 5" w:uiPriority="70"/>
-    <w:lsdException w:name="Colorful Shading Accent 5" w:uiPriority="71"/>
-    <w:lsdException w:name="Colorful List Accent 5" w:uiPriority="72"/>
-    <w:lsdException w:name="Colorful Grid Accent 5" w:uiPriority="73"/>
-    <w:lsdException w:name="Light Shading Accent 6" w:uiPriority="60"/>
-    <w:lsdException w:name="Light List Accent 6" w:uiPriority="61"/>
-    <w:lsdException w:name="Light Grid Accent 6" w:uiPriority="62"/>
-    <w:lsdException w:name="Medium Shading 1 Accent 6" w:uiPriority="63"/>
-    <w:lsdException w:name="Medium Shading 2 Accent 6" w:uiPriority="64"/>
-    <w:lsdException w:name="Medium List 1 Accent 6" w:uiPriority="65"/>
-    <w:lsdException w:name="Medium List 2 Accent 6" w:uiPriority="66"/>
-    <w:lsdException w:name="Medium Grid 1 Accent 6" w:uiPriority="67"/>
-    <w:lsdException w:name="Medium Grid 2 Accent 6" w:uiPriority="68"/>
-    <w:lsdException w:name="Medium Grid 3 Accent 6" w:uiPriority="69"/>
-    <w:lsdException w:name="Dark List Accent 6" w:uiPriority="70"/>
-    <w:lsdException w:name="Colorful Shading Accent 6" w:uiPriority="71"/>
-    <w:lsdException w:name="Colorful List Accent 6" w:uiPriority="72"/>
-    <w:lsdException w:name="Colorful Grid Accent 6" w:uiPriority="73"/>
-    <w:lsdException w:name="Subtle Emphasis" w:uiPriority="19" w:qFormat="1"/>
-    <w:lsdException w:name="Intense Emphasis" w:uiPriority="21" w:qFormat="1"/>
-    <w:lsdException w:name="Subtle Reference" w:uiPriority="31" w:qFormat="1"/>
-    <w:lsdException w:name="Intense Reference" w:uiPriority="32" w:qFormat="1"/>
-    <w:lsdException w:name="Book Title" w:uiPriority="33" w:qFormat="1"/>
-    <w:lsdException w:name="Bibliography" w:semiHidden="1" w:uiPriority="37" w:unhideWhenUsed="1"/>
-    <w:lsdException w:name="TOC Heading" w:semiHidden="1" w:uiPriority="39" w:unhideWhenUsed="1" w:qFormat="1"/>
-    <w:lsdException w:name="Plain Table 1" w:uiPriority="41"/>
-    <w:lsdException w:name="Plain Table 2" w:uiPriority="42"/>
-    <w:lsdException w:name="Plain Table 3" w:uiPriority="43"/>
-    <w:lsdException w:name="Plain Table 4" w:uiPriority="44"/>
-    <w:lsdException w:name="Plain Table 5" w:uiPriority="45"/>
-    <w:lsdException w:name="Grid Table Light" w:uiPriority="40"/>
-    <w:lsdException w:name="Grid Table 1 Light" w:uiPriority="46"/>
-    <w:lsdException w:name="Grid Table 2" w:uiPriority="47"/>
-    <w:lsdException w:name="Grid Table 3" w:uiPriority="48"/>
-    <w:lsdException w:name="Grid Table 4" w:uiPriority="49"/>
-    <w:lsdException w:name="Grid Table 5 Dark" w:uiPriority="50"/>
-    <w:lsdException w:name="Grid Table 6 Colorful" w:uiPriority="51"/>
-    <w:lsdException w:name="Grid Table 7 Colorful" w:uiPriority="52"/>
-    <w:lsdException w:name="Grid Table 1 Light Accent 1" w:uiPriority="46"/>
-    <w:lsdException w:name="Grid Table 2 Accent 1" w:uiPriority="47"/>
-    <w:lsdException w:name="Grid Table 3 Accent 1" w:uiPriority="48"/>
-    <w:lsdException w:name="Grid Table 4 Accent 1" w:uiPriority="49"/>
-    <w:lsdException w:name="Grid Table 5 Dark Accent 1" w:uiPriority="50"/>
-    <w:lsdException w:name="Grid Table 6 Colorful Accent 1" w:uiPriority="51"/>
-    <w:lsdException w:name="Grid Table 7 Colorful Accent 1" w:uiPriority="52"/>
-    <w:lsdException w:name="Grid Table 1 Light Accent 2" w:uiPriority="46"/>
-    <w:lsdException w:name="Grid Table 2 Accent 2" w:uiPriority="47"/>
-    <w:lsdException w:name="Grid Table 3 Accent 2" w:uiPriority="48"/>
-    <w:lsdException w:name="Grid Table 4 Accent 2" w:uiPriority="49"/>
-    <w:lsdException w:name="Grid Table 5 Dark Accent 2" w:uiPriority="50"/>
-    <w:lsdException w:name="Grid Table 6 Colorful Accent 2" w:uiPriority="51"/>
-    <w:lsdException w:name="Grid Table 7 Colorful Accent 2" w:uiPriority="52"/>
-    <w:lsdException w:name="Grid Table 1 Light Accent 3" w:uiPriority="46"/>
-    <w:lsdException w:name="Grid Table 2 Accent 3" w:uiPriority="47"/>
-    <w:lsdException w:name="Grid Table 3 Accent 3" w:uiPriority="48"/>
-    <w:lsdException w:name="Grid Table 4 Accent 3" w:uiPriority="49"/>
-    <w:lsdException w:name="Grid Table 5 Dark Accent 3" w:uiPriority="50"/>
-    <w:lsdException w:name="Grid Table 6 Colorful Accent 3" w:uiPriority="51"/>
-    <w:lsdException w:name="Grid Table 7 Colorful Accent 3" w:uiPriority="52"/>
-    <w:lsdException w:name="Grid Table 1 Light Accent 4" w:uiPriority="46"/>
-    <w:lsdException w:name="Grid Table 2 Accent 4" w:uiPriority="47"/>
-    <w:lsdException w:name="Grid Table 3 Accent 4" w:uiPriority="48"/>
-    <w:lsdException w:name="Grid Table 4 Accent 4" w:uiPriority="49"/>
-    <w:lsdException w:name="Grid Table 5 Dark Accent 4" w:uiPriority="50"/>
-    <w:lsdException w:name="Grid Table 6 Colorful Accent 4" w:uiPriority="51"/>
-    <w:lsdException w:name="Grid Table 7 Colorful Accent 4" w:uiPriority="52"/>
-    <w:lsdException w:name="Grid Table 1 Light Accent 5" w:uiPriority="46"/>
-    <w:lsdException w:name="Grid Table 2 Accent 5" w:uiPriority="47"/>
-    <w:lsdException w:name="Grid Table 3 Accent 5" w:uiPriority="48"/>
-    <w:lsdException w:name="Grid Table 4 Accent 5" w:uiPriority="49"/>
-    <w:lsdException w:name="Grid Table 5 Dark Accent 5" w:uiPriority="50"/>
-    <w:lsdException w:name="Grid Table 6 Colorful Accent 5" w:uiPriority="51"/>
-    <w:lsdException w:name="Grid Table 7 Colorful Accent 5" w:uiPriority="52"/>
-    <w:lsdException w:name="Grid Table 1 Light Accent 6" w:uiPriority="46"/>
-    <w:lsdException w:name="Grid Table 2 Accent 6" w:uiPriority="47"/>
-    <w:lsdException w:name="Grid Table 3 Accent 6" w:uiPriority="48"/>
-    <w:lsdException w:name="Grid Table 4 Accent 6" w:uiPriority="49"/>
-    <w:lsdException w:name="Grid Table 5 Dark Accent 6" w:uiPriority="50"/>
-    <w:lsdException w:name="Grid Table 6 Colorful Accent 6" w:uiPriority="51"/>
-    <w:lsdException w:name="Grid Table 7 Colorful Accent 6" w:uiPriority="52"/>
-    <w:lsdException w:name="List Table 1 Light" w:uiPriority="46"/>
-    <w:lsdException w:name="List Table 2" w:uiPriority="47"/>
-    <w:lsdException w:name="List Table 3" w:uiPriority="48"/>
-    <w:lsdException w:name="List Table 4" w:uiPriority="49"/>
-    <w:lsdException w:name="List Table 5 Dark" w:uiPriority="50"/>
-    <w:lsdException w:name="List Table 6 Colorful" w:uiPriority="51"/>
-    <w:lsdException w:name="List Table 7 Colorful" w:uiPriority="52"/>
-    <w:lsdException w:name="List Table 1 Light Accent 1" w:uiPriority="46"/>
-    <w:lsdException w:name="List Table 2 Accent 1" w:uiPriority="47"/>
-    <w:lsdException w:name="List Table 3 Accent 1" w:uiPriority="48"/>
-    <w:lsdException w:name="List Table 4 Accent 1" w:uiPriority="49"/>
-    <w:lsdException w:name="List Table 5 Dark Accent 1" w:uiPriority="50"/>
-    <w:lsdException w:name="List Table 6 Colorful Accent 1" w:uiPriority="51"/>
-    <w:lsdException w:name="List Table 7 Colorful Accent 1" w:uiPriority="52"/>
-    <w:lsdException w:name="List Table 1 Light Accent 2" w:uiPriority="46"/>
-    <w:lsdException w:name="List Table 2 Accent 2" w:uiPriority="47"/>
-    <w:lsdException w:name="List Table 3 Accent 2" w:uiPriority="48"/>
-    <w:lsdException w:name="List Table 4 Accent 2" w:uiPriority="49"/>
-    <w:lsdException w:name="List Table 5 Dark Accent 2" w:uiPriority="50"/>
-    <w:lsdException w:name="List Table 6 Colorful Accent 2" w:uiPriority="51"/>
-    <w:lsdException w:name="List Table 7 Colorful Accent 2" w:uiPriority="52"/>
-    <w:lsdException w:name="List Table 1 Light Accent 3" w:uiPriority="46"/>
-    <w:lsdException w:name="List Table 2 Accent 3" w:uiPriority="47"/>
-    <w:lsdException w:name="List Table 3 Accent 3" w:uiPriority="48"/>
-    <w:lsdException w:name="List Table 4 Accent 3" w:uiPriority="49"/>
-    <w:lsdException w:name="List Table 5 Dark Accent 3" w:uiPriority="50"/>
-    <w:lsdException w:name="List Table 6 Colorful Accent 3" w:uiPriority="51"/>
-    <w:lsdException w:name="List Table 7 Colorful Accent 3" w:uiPriority="52"/>
-    <w:lsdException w:name="List Table 1 Light Accent 4" w:uiPriority="46"/>
-    <w:lsdException w:name="List Table 2 Accent 4" w:uiPriority="47"/>
-    <w:lsdException w:name="List Table 3 Accent 4" w:uiPriority="48"/>
-    <w:lsdException w:name="List Table 4 Accent 4" w:uiPriority="49"/>
-    <w:lsdException w:name="List Table 5 Dark Accent 4" w:uiPriority="50"/>
-    <w:lsdException w:name="List Table 6 Colorful Accent 4" w:uiPriority="51"/>
-    <w:lsdException w:name="List Table 7 Colorful Accent 4" w:uiPriority="52"/>
-    <w:lsdException w:name="List Table 1 Light Accent 5" w:uiPriority="46"/>
-    <w:lsdException w:name="List Table 2 Accent 5" w:uiPriority="47"/>
-    <w:lsdException w:name="List Table 3 Accent 5" w:uiPriority="48"/>
-    <w:lsdException w:name="List Table 4 Accent 5" w:uiPriority="49"/>
-    <w:lsdException w:name="List Table 5 Dark Accent 5" w:uiPriority="50"/>
-    <w:lsdException w:name="List Table 6 Colorful Accent 5" w:uiPriority="51"/>
-    <w:lsdException w:name="List Table 7 Colorful Accent 5" w:uiPriority="52"/>
-    <w:lsdException w:name="List Table 1 Light Accent 6" w:uiPriority="46"/>
-    <w:lsdException w:name="List Table 2 Accent 6" w:uiPriority="47"/>
-    <w:lsdException w:name="List Table 3 Accent 6" w:uiPriority="48"/>
-    <w:lsdException w:name="List Table 4 Accent 6" w:uiPriority="49"/>
-    <w:lsdException w:name="List Table 5 Dark Accent 6" w:uiPriority="50"/>
-    <w:lsdException w:name="List Table 6 Colorful Accent 6" w:uiPriority="51"/>
-    <w:lsdException w:name="List Table 7 Colorful Accent 6" w:uiPriority="52"/>
-  </w:latentStyles>
-  <w:style w:type="paragraph" w:default="1" w:styleId="a">
-    <w:name w:val="Normal"/>
-    <w:qFormat/>
-    <w:pPr>
-      <w:widowControl w:val="0"/>
-      <w:jc w:val="both"/>
-    </w:pPr>
-  </w:style>
-  <w:style w:type="character" w:default="1" w:styleId="a0">
-    <w:name w:val="Default Paragraph Font"/>
-    <w:uiPriority w:val="1"/>
-    <w:semiHidden/>
-    <w:unhideWhenUsed/>
-  </w:style>
-  <w:style w:type="table" w:default="1" w:styleId="a1">
-    <w:name w:val="Normal Table"/>
-    <w:uiPriority w:val="99"/>
-    <w:semiHidden/>
-    <w:unhideWhenUsed/>
-    <w:tblPr>
-      <w:tblInd w:w="0" w:type="dxa"/>
-      <w:tblCellMar>
-        <w:top w:w="0" w:type="dxa"/>
-        <w:left w:w="108" w:type="dxa"/>
-        <w:bottom w:w="0" w:type="dxa"/>
-        <w:right w:w="108" w:type="dxa"/>
-      </w:tblCellMar>
-    </w:tblPr>
-  </w:style>
-  <w:style w:type="numbering" w:default="1" w:styleId="a2">
-    <w:name w:val="No List"/>
-    <w:uiPriority w:val="99"/>
-    <w:semiHidden/>
-    <w:unhideWhenUsed/>
-  </w:style>
-  <w:style w:type="paragraph" w:customStyle="1" w:styleId="14ABADDDA7BB4BD38CD37CA310BD7F8B">
-    <w:name w:val="14ABADDDA7BB4BD38CD37CA310BD7F8B"/>
-    <w:rsid w:val="00FC6909"/>
-    <w:pPr>
-      <w:widowControl w:val="0"/>
-      <w:jc w:val="both"/>
-    </w:pPr>
-  </w:style>
-  <w:style w:type="paragraph" w:customStyle="1" w:styleId="17BC8AA5932549B7A3C222D8D342F81C">
-    <w:name w:val="17BC8AA5932549B7A3C222D8D342F81C"/>
-    <w:rsid w:val="00FC6909"/>
-    <w:pPr>
-      <w:widowControl w:val="0"/>
-      <w:jc w:val="both"/>
-    </w:pPr>
-  </w:style>
-  <w:style w:type="paragraph" w:customStyle="1" w:styleId="CBCC72C118024206A9B69DC4D040269B">
-    <w:name w:val="CBCC72C118024206A9B69DC4D040269B"/>
-    <w:rsid w:val="00FC6909"/>
-    <w:pPr>
-      <w:widowControl w:val="0"/>
-      <w:jc w:val="both"/>
-    </w:pPr>
-  </w:style>
-</w:styles>
-</file>
-
-<file path=word/glossary/webSettings.xml><?xml version="1.0" encoding="utf-8"?>
-<w:webSettings xmlns:mc="http://schemas.openxmlformats.org/markup-compatibility/2006" xmlns:r="http://schemas.openxmlformats.org/officeDocument/2006/relationships" xmlns:w="http://schemas.openxmlformats.org/wordprocessingml/2006/main" xmlns:w14="http://schemas.microsoft.com/office/word/2010/wordml" xmlns:w15="http://schemas.microsoft.com/office/word/2012/wordml" xmlns:w16se="http://schemas.microsoft.com/office/word/2015/wordml/symex" mc:Ignorable="w14 w15 w16se">
-  <w:optimizeForBrowser/>
-  <w:allowPNG/>
-</w:webSettings>
-</file>
-
 <file path=word/theme/theme1.xml><?xml version="1.0" encoding="utf-8"?>
 <a:theme xmlns:a="http://schemas.openxmlformats.org/drawingml/2006/main" name="Office 主题​​">
   <a:themeElements>

</xml_diff>